<commit_message>
my home fix for functions gendeb,genbrd,only
</commit_message>
<xml_diff>
--- a/reports/bordereaux/sea.docx
+++ b/reports/bordereaux/sea.docx
@@ -30,7 +30,7 @@
               <w:t xml:space="preserve">Receiver : </w:t>
             </w:r>
             <w:r>
-              <w:t>EXTRA METAL SARL</w:t>
+              <w:t>SARL PENG-PU ALGERIE</w:t>
             </w:r>
           </w:p>
         </w:tc>
@@ -53,7 +53,7 @@
               <w:rPr>
                 <w:rFonts w:ascii="Agency FB" w:hAnsi="Agency FB"/>
               </w:rPr>
-              <w:t>Units + Package</w:t>
+              <w:t>NAN</w:t>
             </w:r>
           </w:p>
         </w:tc>
@@ -74,7 +74,7 @@
               <w:t xml:space="preserve">Manifested Quantity : </w:t>
             </w:r>
             <w:r>
-              <w:t>487 Units + Package</w:t>
+              <w:t>38 NAN</w:t>
             </w:r>
           </w:p>
         </w:tc>
@@ -93,7 +93,7 @@
               <w:t xml:space="preserve">Tonnage : </w:t>
             </w:r>
             <w:r>
-              <w:t>2759.26 Mt</w:t>
+              <w:t>496.87 Mt</w:t>
             </w:r>
           </w:p>
         </w:tc>
@@ -141,7 +141,7 @@
               <w:t xml:space="preserve">Total Received: </w:t>
             </w:r>
             <w:r>
-              <w:t xml:space="preserve"> 00  Units + Package</w:t>
+              <w:t xml:space="preserve"> 00  NAN</w:t>
             </w:r>
           </w:p>
         </w:tc>
@@ -212,7 +212,7 @@
               <w:t xml:space="preserve">Receiver : </w:t>
             </w:r>
             <w:r>
-              <w:t>SARL PENG-PU ALGERIE</w:t>
+              <w:t>ABAHRI NACEUR</w:t>
             </w:r>
           </w:p>
         </w:tc>
@@ -235,7 +235,7 @@
               <w:rPr>
                 <w:rFonts w:ascii="Agency FB" w:hAnsi="Agency FB"/>
               </w:rPr>
-              <w:t>Units + Package</w:t>
+              <w:t>NAN</w:t>
             </w:r>
           </w:p>
         </w:tc>
@@ -256,7 +256,7 @@
               <w:t xml:space="preserve">Manifested Quantity : </w:t>
             </w:r>
             <w:r>
-              <w:t>38 Units + Package</w:t>
+              <w:t>02 NAN</w:t>
             </w:r>
           </w:p>
         </w:tc>
@@ -275,7 +275,7 @@
               <w:t xml:space="preserve">Tonnage : </w:t>
             </w:r>
             <w:r>
-              <w:t>2788.66 Mt</w:t>
+              <w:t>32.37 Mt</w:t>
             </w:r>
           </w:p>
         </w:tc>
@@ -323,7 +323,7 @@
               <w:t xml:space="preserve">Total Received: </w:t>
             </w:r>
             <w:r>
-              <w:t xml:space="preserve"> 00  Units + Package</w:t>
+              <w:t xml:space="preserve"> 00  NAN</w:t>
             </w:r>
           </w:p>
         </w:tc>
@@ -394,7 +394,7 @@
               <w:t xml:space="preserve">Receiver : </w:t>
             </w:r>
             <w:r>
-              <w:t>ABAHRI NACEUR</w:t>
+              <w:t>LAFARGE CIMENT DE M'SILA SPA</w:t>
             </w:r>
           </w:p>
         </w:tc>
@@ -417,7 +417,7 @@
               <w:rPr>
                 <w:rFonts w:ascii="Agency FB" w:hAnsi="Agency FB"/>
               </w:rPr>
-              <w:t>Units + Package</w:t>
+              <w:t>NAN</w:t>
             </w:r>
           </w:p>
         </w:tc>
@@ -438,7 +438,7 @@
               <w:t xml:space="preserve">Manifested Quantity : </w:t>
             </w:r>
             <w:r>
-              <w:t>02 Units + Package</w:t>
+              <w:t>02 NAN</w:t>
             </w:r>
           </w:p>
         </w:tc>
@@ -457,7 +457,7 @@
               <w:t xml:space="preserve">Tonnage : </w:t>
             </w:r>
             <w:r>
-              <w:t>53.35 Mt</w:t>
+              <w:t>43.63 Mt</w:t>
             </w:r>
           </w:p>
         </w:tc>
@@ -505,7 +505,7 @@
               <w:t xml:space="preserve">Total Received: </w:t>
             </w:r>
             <w:r>
-              <w:t xml:space="preserve"> 00  Units + Package</w:t>
+              <w:t xml:space="preserve"> 00  NAN</w:t>
             </w:r>
           </w:p>
         </w:tc>
@@ -576,7 +576,7 @@
               <w:t xml:space="preserve">Receiver : </w:t>
             </w:r>
             <w:r>
-              <w:t>LAFARGE CIMENT DE M'SILA SPA</w:t>
+              <w:t>ROUABEH MAAMAR</w:t>
             </w:r>
           </w:p>
         </w:tc>
@@ -599,7 +599,7 @@
               <w:rPr>
                 <w:rFonts w:ascii="Agency FB" w:hAnsi="Agency FB"/>
               </w:rPr>
-              <w:t>Units + Package</w:t>
+              <w:t>NAN</w:t>
             </w:r>
           </w:p>
         </w:tc>
@@ -620,7 +620,7 @@
               <w:t xml:space="preserve">Manifested Quantity : </w:t>
             </w:r>
             <w:r>
-              <w:t>02 Units + Package</w:t>
+              <w:t>04 NAN</w:t>
             </w:r>
           </w:p>
         </w:tc>
@@ -639,7 +639,7 @@
               <w:t xml:space="preserve">Tonnage : </w:t>
             </w:r>
             <w:r>
-              <w:t>107.52 Mt</w:t>
+              <w:t>23.19 Mt</w:t>
             </w:r>
           </w:p>
         </w:tc>
@@ -687,7 +687,7 @@
               <w:t xml:space="preserve">Total Received: </w:t>
             </w:r>
             <w:r>
-              <w:t xml:space="preserve"> 00  Units + Package</w:t>
+              <w:t xml:space="preserve"> 00  NAN</w:t>
             </w:r>
           </w:p>
         </w:tc>
@@ -758,7 +758,7 @@
               <w:t xml:space="preserve">Receiver : </w:t>
             </w:r>
             <w:r>
-              <w:t>ROUABEH MAAMAR</w:t>
+              <w:t>SARL EL BARAKA SUD</w:t>
             </w:r>
           </w:p>
         </w:tc>
@@ -781,7 +781,7 @@
               <w:rPr>
                 <w:rFonts w:ascii="Agency FB" w:hAnsi="Agency FB"/>
               </w:rPr>
-              <w:t>Units + Package</w:t>
+              <w:t>NAN</w:t>
             </w:r>
           </w:p>
         </w:tc>
@@ -802,7 +802,7 @@
               <w:t xml:space="preserve">Manifested Quantity : </w:t>
             </w:r>
             <w:r>
-              <w:t>04 Units + Package</w:t>
+              <w:t>02 NAN</w:t>
             </w:r>
           </w:p>
         </w:tc>
@@ -821,7 +821,7 @@
               <w:t xml:space="preserve">Tonnage : </w:t>
             </w:r>
             <w:r>
-              <w:t>134.40 Mt</w:t>
+              <w:t>14.52 Mt</w:t>
             </w:r>
           </w:p>
         </w:tc>
@@ -869,7 +869,7 @@
               <w:t xml:space="preserve">Total Received: </w:t>
             </w:r>
             <w:r>
-              <w:t xml:space="preserve"> 00  Units + Package</w:t>
+              <w:t xml:space="preserve"> 00  NAN</w:t>
             </w:r>
           </w:p>
         </w:tc>
@@ -940,7 +940,7 @@
               <w:t xml:space="preserve">Receiver : </w:t>
             </w:r>
             <w:r>
-              <w:t>SARL EL BARAKA SUD</w:t>
+              <w:t>CHAHDANE BOUCHAHDANE</w:t>
             </w:r>
           </w:p>
         </w:tc>
@@ -963,7 +963,7 @@
               <w:rPr>
                 <w:rFonts w:ascii="Agency FB" w:hAnsi="Agency FB"/>
               </w:rPr>
-              <w:t>Units + Package</w:t>
+              <w:t>NAN</w:t>
             </w:r>
           </w:p>
         </w:tc>
@@ -984,7 +984,7 @@
               <w:t xml:space="preserve">Manifested Quantity : </w:t>
             </w:r>
             <w:r>
-              <w:t>02 Units + Package</w:t>
+              <w:t>01 NAN</w:t>
             </w:r>
           </w:p>
         </w:tc>
@@ -1003,7 +1003,7 @@
               <w:t xml:space="preserve">Tonnage : </w:t>
             </w:r>
             <w:r>
-              <w:t>201.60 Mt</w:t>
+              <w:t>13.50 Mt</w:t>
             </w:r>
           </w:p>
         </w:tc>
@@ -1051,7 +1051,7 @@
               <w:t xml:space="preserve">Total Received: </w:t>
             </w:r>
             <w:r>
-              <w:t xml:space="preserve"> 00  Units + Package</w:t>
+              <w:t xml:space="preserve"> 00  NAN</w:t>
             </w:r>
           </w:p>
         </w:tc>
@@ -1122,7 +1122,7 @@
               <w:t xml:space="preserve">Receiver : </w:t>
             </w:r>
             <w:r>
-              <w:t>CHAHDANE BOUCHAHDANE</w:t>
+              <w:t>CHOUIKH MEBROUK</w:t>
             </w:r>
           </w:p>
         </w:tc>
@@ -1145,7 +1145,7 @@
               <w:rPr>
                 <w:rFonts w:ascii="Agency FB" w:hAnsi="Agency FB"/>
               </w:rPr>
-              <w:t>Units + Package</w:t>
+              <w:t>NAN</w:t>
             </w:r>
           </w:p>
         </w:tc>
@@ -1166,7 +1166,7 @@
               <w:t xml:space="preserve">Manifested Quantity : </w:t>
             </w:r>
             <w:r>
-              <w:t>01 Units + Package</w:t>
+              <w:t>01 NAN</w:t>
             </w:r>
           </w:p>
         </w:tc>
@@ -1185,7 +1185,7 @@
               <w:t xml:space="preserve">Tonnage : </w:t>
             </w:r>
             <w:r>
-              <w:t>32.37 Mt</w:t>
+              <w:t>14.50 Mt</w:t>
             </w:r>
           </w:p>
         </w:tc>
@@ -1233,7 +1233,7 @@
               <w:t xml:space="preserve">Total Received: </w:t>
             </w:r>
             <w:r>
-              <w:t xml:space="preserve"> 00  Units + Package</w:t>
+              <w:t xml:space="preserve"> 00  NAN</w:t>
             </w:r>
           </w:p>
         </w:tc>
@@ -1304,7 +1304,7 @@
               <w:t xml:space="preserve">Receiver : </w:t>
             </w:r>
             <w:r>
-              <w:t>CHOUIKH MEBROUK</w:t>
+              <w:t>ETOILE PLASTIQUE SARL</w:t>
             </w:r>
           </w:p>
         </w:tc>
@@ -1327,7 +1327,7 @@
               <w:rPr>
                 <w:rFonts w:ascii="Agency FB" w:hAnsi="Agency FB"/>
               </w:rPr>
-              <w:t>Units + Package</w:t>
+              <w:t>NAN</w:t>
             </w:r>
           </w:p>
         </w:tc>
@@ -1348,7 +1348,7 @@
               <w:t xml:space="preserve">Manifested Quantity : </w:t>
             </w:r>
             <w:r>
-              <w:t>01 Units + Package</w:t>
+              <w:t>04 NAN</w:t>
             </w:r>
           </w:p>
         </w:tc>
@@ -1367,7 +1367,7 @@
               <w:t xml:space="preserve">Tonnage : </w:t>
             </w:r>
             <w:r>
-              <w:t>43.63 Mt</w:t>
+              <w:t>33.41 Mt</w:t>
             </w:r>
           </w:p>
         </w:tc>
@@ -1415,7 +1415,7 @@
               <w:t xml:space="preserve">Total Received: </w:t>
             </w:r>
             <w:r>
-              <w:t xml:space="preserve"> 00  Units + Package</w:t>
+              <w:t xml:space="preserve"> 00  NAN</w:t>
             </w:r>
           </w:p>
         </w:tc>
@@ -1486,7 +1486,7 @@
               <w:t xml:space="preserve">Receiver : </w:t>
             </w:r>
             <w:r>
-              <w:t>ETOILE PLASTIQUE SARL</w:t>
+              <w:t>EURL ENTREPRISE GHERBI ELHADI SERVICES</w:t>
             </w:r>
           </w:p>
         </w:tc>
@@ -1509,7 +1509,7 @@
               <w:rPr>
                 <w:rFonts w:ascii="Agency FB" w:hAnsi="Agency FB"/>
               </w:rPr>
-              <w:t>Units + Package</w:t>
+              <w:t>NAN</w:t>
             </w:r>
           </w:p>
         </w:tc>
@@ -1530,7 +1530,7 @@
               <w:t xml:space="preserve">Manifested Quantity : </w:t>
             </w:r>
             <w:r>
-              <w:t>04 Units + Package</w:t>
+              <w:t>02 NAN</w:t>
             </w:r>
           </w:p>
         </w:tc>
@@ -1549,7 +1549,7 @@
               <w:t xml:space="preserve">Tonnage : </w:t>
             </w:r>
             <w:r>
-              <w:t>10.56 Mt</w:t>
+              <w:t>25.50 Mt</w:t>
             </w:r>
           </w:p>
         </w:tc>
@@ -1597,7 +1597,7 @@
               <w:t xml:space="preserve">Total Received: </w:t>
             </w:r>
             <w:r>
-              <w:t xml:space="preserve"> 00  Units + Package</w:t>
+              <w:t xml:space="preserve"> 00  NAN</w:t>
             </w:r>
           </w:p>
         </w:tc>
@@ -1668,7 +1668,7 @@
               <w:t xml:space="preserve">Receiver : </w:t>
             </w:r>
             <w:r>
-              <w:t>EURL ENTREPRISE GHERBI ELHADI SERVICES</w:t>
+              <w:t>EURL ETTPBH BILEK</w:t>
             </w:r>
           </w:p>
         </w:tc>
@@ -1691,7 +1691,7 @@
               <w:rPr>
                 <w:rFonts w:ascii="Agency FB" w:hAnsi="Agency FB"/>
               </w:rPr>
-              <w:t>Units + Package</w:t>
+              <w:t>NAN</w:t>
             </w:r>
           </w:p>
         </w:tc>
@@ -1712,7 +1712,7 @@
               <w:t xml:space="preserve">Manifested Quantity : </w:t>
             </w:r>
             <w:r>
-              <w:t>02 Units + Package</w:t>
+              <w:t>04 NAN</w:t>
             </w:r>
           </w:p>
         </w:tc>
@@ -1731,7 +1731,7 @@
               <w:t xml:space="preserve">Tonnage : </w:t>
             </w:r>
             <w:r>
-              <w:t>12.62 Mt</w:t>
+              <w:t>57.68 Mt</w:t>
             </w:r>
           </w:p>
         </w:tc>
@@ -1779,7 +1779,7 @@
               <w:t xml:space="preserve">Total Received: </w:t>
             </w:r>
             <w:r>
-              <w:t xml:space="preserve"> 00  Units + Package</w:t>
+              <w:t xml:space="preserve"> 00  NAN</w:t>
             </w:r>
           </w:p>
         </w:tc>
@@ -1850,7 +1850,7 @@
               <w:t xml:space="preserve">Receiver : </w:t>
             </w:r>
             <w:r>
-              <w:t>EURL ETTPBH BILEK</w:t>
+              <w:t>EURL GROUPE ABGHACHE</w:t>
             </w:r>
           </w:p>
         </w:tc>
@@ -1873,7 +1873,7 @@
               <w:rPr>
                 <w:rFonts w:ascii="Agency FB" w:hAnsi="Agency FB"/>
               </w:rPr>
-              <w:t>Units + Package</w:t>
+              <w:t>NAN</w:t>
             </w:r>
           </w:p>
         </w:tc>
@@ -1894,7 +1894,7 @@
               <w:t xml:space="preserve">Manifested Quantity : </w:t>
             </w:r>
             <w:r>
-              <w:t>04 Units + Package</w:t>
+              <w:t>06 NAN</w:t>
             </w:r>
           </w:p>
         </w:tc>
@@ -1913,7 +1913,7 @@
               <w:t xml:space="preserve">Tonnage : </w:t>
             </w:r>
             <w:r>
-              <w:t>14.52 Mt</w:t>
+              <w:t>86.30 Mt</w:t>
             </w:r>
           </w:p>
         </w:tc>
@@ -1961,7 +1961,7 @@
               <w:t xml:space="preserve">Total Received: </w:t>
             </w:r>
             <w:r>
-              <w:t xml:space="preserve"> 00  Units + Package</w:t>
+              <w:t xml:space="preserve"> 00  NAN</w:t>
             </w:r>
           </w:p>
         </w:tc>
@@ -2032,7 +2032,7 @@
               <w:t xml:space="preserve">Receiver : </w:t>
             </w:r>
             <w:r>
-              <w:t>EURL GROUPE ABGHACHE</w:t>
+              <w:t>EURL HAMED SERVICES GENERAL</w:t>
             </w:r>
           </w:p>
         </w:tc>
@@ -2055,7 +2055,7 @@
               <w:rPr>
                 <w:rFonts w:ascii="Agency FB" w:hAnsi="Agency FB"/>
               </w:rPr>
-              <w:t>Units + Package</w:t>
+              <w:t>NAN</w:t>
             </w:r>
           </w:p>
         </w:tc>
@@ -2076,7 +2076,7 @@
               <w:t xml:space="preserve">Manifested Quantity : </w:t>
             </w:r>
             <w:r>
-              <w:t>06 Units + Package</w:t>
+              <w:t>04 NAN</w:t>
             </w:r>
           </w:p>
         </w:tc>
@@ -2095,7 +2095,7 @@
               <w:t xml:space="preserve">Tonnage : </w:t>
             </w:r>
             <w:r>
-              <w:t>13.50 Mt</w:t>
+              <w:t>58.78 Mt</w:t>
             </w:r>
           </w:p>
         </w:tc>
@@ -2143,7 +2143,7 @@
               <w:t xml:space="preserve">Total Received: </w:t>
             </w:r>
             <w:r>
-              <w:t xml:space="preserve"> 00  Units + Package</w:t>
+              <w:t xml:space="preserve"> 00  NAN</w:t>
             </w:r>
           </w:p>
         </w:tc>
@@ -2214,7 +2214,7 @@
               <w:t xml:space="preserve">Receiver : </w:t>
             </w:r>
             <w:r>
-              <w:t>EURL HAMED SERVICES GENERAL</w:t>
+              <w:t>EURL HAMMA BEDDA TRAVAUX PUBLICES</w:t>
             </w:r>
           </w:p>
         </w:tc>
@@ -2237,7 +2237,7 @@
               <w:rPr>
                 <w:rFonts w:ascii="Agency FB" w:hAnsi="Agency FB"/>
               </w:rPr>
-              <w:t>Units + Package</w:t>
+              <w:t>NAN</w:t>
             </w:r>
           </w:p>
         </w:tc>
@@ -2258,7 +2258,7 @@
               <w:t xml:space="preserve">Manifested Quantity : </w:t>
             </w:r>
             <w:r>
-              <w:t>04 Units + Package</w:t>
+              <w:t>02 NAN</w:t>
             </w:r>
           </w:p>
         </w:tc>
@@ -2277,7 +2277,7 @@
               <w:t xml:space="preserve">Tonnage : </w:t>
             </w:r>
             <w:r>
-              <w:t>14.50 Mt</w:t>
+              <w:t>25.50 Mt</w:t>
             </w:r>
           </w:p>
         </w:tc>
@@ -2325,7 +2325,7 @@
               <w:t xml:space="preserve">Total Received: </w:t>
             </w:r>
             <w:r>
-              <w:t xml:space="preserve"> 00  Units + Package</w:t>
+              <w:t xml:space="preserve"> 00  NAN</w:t>
             </w:r>
           </w:p>
         </w:tc>
@@ -2396,7 +2396,7 @@
               <w:t xml:space="preserve">Receiver : </w:t>
             </w:r>
             <w:r>
-              <w:t>EURL HAMMA BEDDA TRAVAUX PUBLICES</w:t>
+              <w:t>EURL TOUAT GENERAL SOLUTIONS</w:t>
             </w:r>
           </w:p>
         </w:tc>
@@ -2419,7 +2419,7 @@
               <w:rPr>
                 <w:rFonts w:ascii="Agency FB" w:hAnsi="Agency FB"/>
               </w:rPr>
-              <w:t>Units + Package</w:t>
+              <w:t>NAN</w:t>
             </w:r>
           </w:p>
         </w:tc>
@@ -2440,7 +2440,7 @@
               <w:t xml:space="preserve">Manifested Quantity : </w:t>
             </w:r>
             <w:r>
-              <w:t>02 Units + Package</w:t>
+              <w:t>12 NAN</w:t>
             </w:r>
           </w:p>
         </w:tc>
@@ -2459,7 +2459,7 @@
               <w:t xml:space="preserve">Tonnage : </w:t>
             </w:r>
             <w:r>
-              <w:t>13.36 Mt</w:t>
+              <w:t>125.40 Mt</w:t>
             </w:r>
           </w:p>
         </w:tc>
@@ -2507,7 +2507,7 @@
               <w:t xml:space="preserve">Total Received: </w:t>
             </w:r>
             <w:r>
-              <w:t xml:space="preserve"> 00  Units + Package</w:t>
+              <w:t xml:space="preserve"> 00  NAN</w:t>
             </w:r>
           </w:p>
         </w:tc>
@@ -2578,7 +2578,7 @@
               <w:t xml:space="preserve">Receiver : </w:t>
             </w:r>
             <w:r>
-              <w:t>EURL TOUAT GENERAL SOLUTIONS</w:t>
+              <w:t>GAID MOUNIR</w:t>
             </w:r>
           </w:p>
         </w:tc>
@@ -2601,7 +2601,7 @@
               <w:rPr>
                 <w:rFonts w:ascii="Agency FB" w:hAnsi="Agency FB"/>
               </w:rPr>
-              <w:t>Units + Package</w:t>
+              <w:t>NAN</w:t>
             </w:r>
           </w:p>
         </w:tc>
@@ -2622,7 +2622,7 @@
               <w:t xml:space="preserve">Manifested Quantity : </w:t>
             </w:r>
             <w:r>
-              <w:t>12 Units + Package</w:t>
+              <w:t>04 NAN</w:t>
             </w:r>
           </w:p>
         </w:tc>
@@ -2641,7 +2641,7 @@
               <w:t xml:space="preserve">Tonnage : </w:t>
             </w:r>
             <w:r>
-              <w:t>6.68 Mt</w:t>
+              <w:t>6.12 Mt</w:t>
             </w:r>
           </w:p>
         </w:tc>
@@ -2689,7 +2689,7 @@
               <w:t xml:space="preserve">Total Received: </w:t>
             </w:r>
             <w:r>
-              <w:t xml:space="preserve"> 00  Units + Package</w:t>
+              <w:t xml:space="preserve"> 00  NAN</w:t>
             </w:r>
           </w:p>
         </w:tc>
@@ -2760,7 +2760,7 @@
               <w:t xml:space="preserve">Receiver : </w:t>
             </w:r>
             <w:r>
-              <w:t>GAID MOUNIR</w:t>
+              <w:t>HADJ BRAHIM ABDELKRIM</w:t>
             </w:r>
           </w:p>
         </w:tc>
@@ -2783,7 +2783,7 @@
               <w:rPr>
                 <w:rFonts w:ascii="Agency FB" w:hAnsi="Agency FB"/>
               </w:rPr>
-              <w:t>Units + Package</w:t>
+              <w:t>NAN</w:t>
             </w:r>
           </w:p>
         </w:tc>
@@ -2804,7 +2804,7 @@
               <w:t xml:space="preserve">Manifested Quantity : </w:t>
             </w:r>
             <w:r>
-              <w:t>04 Units + Package</w:t>
+              <w:t>03 NAN</w:t>
             </w:r>
           </w:p>
         </w:tc>
@@ -2823,7 +2823,7 @@
               <w:t xml:space="preserve">Tonnage : </w:t>
             </w:r>
             <w:r>
-              <w:t>25.50 Mt</w:t>
+              <w:t>42.96 Mt</w:t>
             </w:r>
           </w:p>
         </w:tc>
@@ -2871,7 +2871,7 @@
               <w:t xml:space="preserve">Total Received: </w:t>
             </w:r>
             <w:r>
-              <w:t xml:space="preserve"> 00  Units + Package</w:t>
+              <w:t xml:space="preserve"> 00  NAN</w:t>
             </w:r>
           </w:p>
         </w:tc>
@@ -2942,7 +2942,7 @@
               <w:t xml:space="preserve">Receiver : </w:t>
             </w:r>
             <w:r>
-              <w:t>HADJ BRAHIM ABDELKRIM</w:t>
+              <w:t>KEBACHE YOUCEF</w:t>
             </w:r>
           </w:p>
         </w:tc>
@@ -2965,7 +2965,7 @@
               <w:rPr>
                 <w:rFonts w:ascii="Agency FB" w:hAnsi="Agency FB"/>
               </w:rPr>
-              <w:t>Units + Package</w:t>
+              <w:t>NAN</w:t>
             </w:r>
           </w:p>
         </w:tc>
@@ -2986,7 +2986,7 @@
               <w:t xml:space="preserve">Manifested Quantity : </w:t>
             </w:r>
             <w:r>
-              <w:t>03 Units + Package</w:t>
+              <w:t>01 NAN</w:t>
             </w:r>
           </w:p>
         </w:tc>
@@ -3005,7 +3005,7 @@
               <w:t xml:space="preserve">Tonnage : </w:t>
             </w:r>
             <w:r>
-              <w:t>57.68 Mt</w:t>
+              <w:t>13.50 Mt</w:t>
             </w:r>
           </w:p>
         </w:tc>
@@ -3053,7 +3053,7 @@
               <w:t xml:space="preserve">Total Received: </w:t>
             </w:r>
             <w:r>
-              <w:t xml:space="preserve"> 00  Units + Package</w:t>
+              <w:t xml:space="preserve"> 00  NAN</w:t>
             </w:r>
           </w:p>
         </w:tc>
@@ -3124,7 +3124,7 @@
               <w:t xml:space="preserve">Receiver : </w:t>
             </w:r>
             <w:r>
-              <w:t>KEBACHE YOUCEF</w:t>
+              <w:t>KENNOUCHE TOUFIK</w:t>
             </w:r>
           </w:p>
         </w:tc>
@@ -3147,7 +3147,7 @@
               <w:rPr>
                 <w:rFonts w:ascii="Agency FB" w:hAnsi="Agency FB"/>
               </w:rPr>
-              <w:t>Units + Package</w:t>
+              <w:t>NAN</w:t>
             </w:r>
           </w:p>
         </w:tc>
@@ -3168,7 +3168,7 @@
               <w:t xml:space="preserve">Manifested Quantity : </w:t>
             </w:r>
             <w:r>
-              <w:t>01 Units + Package</w:t>
+              <w:t>01 NAN</w:t>
             </w:r>
           </w:p>
         </w:tc>
@@ -3187,7 +3187,7 @@
               <w:t xml:space="preserve">Tonnage : </w:t>
             </w:r>
             <w:r>
-              <w:t>86.30 Mt</w:t>
+              <w:t>15.00 Mt</w:t>
             </w:r>
           </w:p>
         </w:tc>
@@ -3235,7 +3235,7 @@
               <w:t xml:space="preserve">Total Received: </w:t>
             </w:r>
             <w:r>
-              <w:t xml:space="preserve"> 00  Units + Package</w:t>
+              <w:t xml:space="preserve"> 00  NAN</w:t>
             </w:r>
           </w:p>
         </w:tc>
@@ -3306,7 +3306,7 @@
               <w:t xml:space="preserve">Receiver : </w:t>
             </w:r>
             <w:r>
-              <w:t>KENNOUCHE TOUFIK</w:t>
+              <w:t>LAFARGE CIMENT OGGAZ SPA</w:t>
             </w:r>
           </w:p>
         </w:tc>
@@ -3329,7 +3329,7 @@
               <w:rPr>
                 <w:rFonts w:ascii="Agency FB" w:hAnsi="Agency FB"/>
               </w:rPr>
-              <w:t>Units + Package</w:t>
+              <w:t>NAN</w:t>
             </w:r>
           </w:p>
         </w:tc>
@@ -3350,7 +3350,7 @@
               <w:t xml:space="preserve">Manifested Quantity : </w:t>
             </w:r>
             <w:r>
-              <w:t>01 Units + Package</w:t>
+              <w:t>02 NAN</w:t>
             </w:r>
           </w:p>
         </w:tc>
@@ -3369,7 +3369,7 @@
               <w:t xml:space="preserve">Tonnage : </w:t>
             </w:r>
             <w:r>
-              <w:t>24.86 Mt</w:t>
+              <w:t>43.63 Mt</w:t>
             </w:r>
           </w:p>
         </w:tc>
@@ -3417,7 +3417,7 @@
               <w:t xml:space="preserve">Total Received: </w:t>
             </w:r>
             <w:r>
-              <w:t xml:space="preserve"> 00  Units + Package</w:t>
+              <w:t xml:space="preserve"> 00  NAN</w:t>
             </w:r>
           </w:p>
         </w:tc>
@@ -3488,7 +3488,7 @@
               <w:t xml:space="preserve">Receiver : </w:t>
             </w:r>
             <w:r>
-              <w:t>LAFARGE CIMENT OGGAZ SPA</w:t>
+              <w:t>MAGHREB LEASING ALGERIE SPA P/C SARL NUMERIA LOGISTICS.</w:t>
             </w:r>
           </w:p>
         </w:tc>
@@ -3511,7 +3511,7 @@
               <w:rPr>
                 <w:rFonts w:ascii="Agency FB" w:hAnsi="Agency FB"/>
               </w:rPr>
-              <w:t>Units + Package</w:t>
+              <w:t>NAN</w:t>
             </w:r>
           </w:p>
         </w:tc>
@@ -3532,7 +3532,7 @@
               <w:t xml:space="preserve">Manifested Quantity : </w:t>
             </w:r>
             <w:r>
-              <w:t>02 Units + Package</w:t>
+              <w:t>03 NAN</w:t>
             </w:r>
           </w:p>
         </w:tc>
@@ -3551,7 +3551,7 @@
               <w:t xml:space="preserve">Tonnage : </w:t>
             </w:r>
             <w:r>
-              <w:t>25.50 Mt</w:t>
+              <w:t>5.97 Mt</w:t>
             </w:r>
           </w:p>
         </w:tc>
@@ -3599,7 +3599,7 @@
               <w:t xml:space="preserve">Total Received: </w:t>
             </w:r>
             <w:r>
-              <w:t xml:space="preserve"> 00  Units + Package</w:t>
+              <w:t xml:space="preserve"> 00  NAN</w:t>
             </w:r>
           </w:p>
         </w:tc>
@@ -3670,7 +3670,7 @@
               <w:t xml:space="preserve">Receiver : </w:t>
             </w:r>
             <w:r>
-              <w:t>MAGHREB LEASING ALGERIE SPA P/C SARL NUMERIA LOGISTICS.</w:t>
+              <w:t>MAKHLOUFI MOSTEFA</w:t>
             </w:r>
           </w:p>
         </w:tc>
@@ -3693,7 +3693,7 @@
               <w:rPr>
                 <w:rFonts w:ascii="Agency FB" w:hAnsi="Agency FB"/>
               </w:rPr>
-              <w:t>Units + Package</w:t>
+              <w:t>NAN</w:t>
             </w:r>
           </w:p>
         </w:tc>
@@ -3714,7 +3714,7 @@
               <w:t xml:space="preserve">Manifested Quantity : </w:t>
             </w:r>
             <w:r>
-              <w:t>03 Units + Package</w:t>
+              <w:t>01 NAN</w:t>
             </w:r>
           </w:p>
         </w:tc>
@@ -3733,7 +3733,7 @@
               <w:t xml:space="preserve">Tonnage : </w:t>
             </w:r>
             <w:r>
-              <w:t>76.80 Mt</w:t>
+              <w:t>15.00 Mt</w:t>
             </w:r>
           </w:p>
         </w:tc>
@@ -3781,7 +3781,7 @@
               <w:t xml:space="preserve">Total Received: </w:t>
             </w:r>
             <w:r>
-              <w:t xml:space="preserve"> 00  Units + Package</w:t>
+              <w:t xml:space="preserve"> 00  NAN</w:t>
             </w:r>
           </w:p>
         </w:tc>
@@ -3852,7 +3852,7 @@
               <w:t xml:space="preserve">Receiver : </w:t>
             </w:r>
             <w:r>
-              <w:t>MAKHLOUFI MOSTEFA</w:t>
+              <w:t>MEZZAR FAROUK</w:t>
             </w:r>
           </w:p>
         </w:tc>
@@ -3875,7 +3875,7 @@
               <w:rPr>
                 <w:rFonts w:ascii="Agency FB" w:hAnsi="Agency FB"/>
               </w:rPr>
-              <w:t>Units + Package</w:t>
+              <w:t>NAN</w:t>
             </w:r>
           </w:p>
         </w:tc>
@@ -3896,7 +3896,7 @@
               <w:t xml:space="preserve">Manifested Quantity : </w:t>
             </w:r>
             <w:r>
-              <w:t>01 Units + Package</w:t>
+              <w:t>01 NAN</w:t>
             </w:r>
           </w:p>
         </w:tc>
@@ -3915,7 +3915,7 @@
               <w:t xml:space="preserve">Tonnage : </w:t>
             </w:r>
             <w:r>
-              <w:t>48.60 Mt</w:t>
+              <w:t>2.89 Mt</w:t>
             </w:r>
           </w:p>
         </w:tc>
@@ -3963,7 +3963,7 @@
               <w:t xml:space="preserve">Total Received: </w:t>
             </w:r>
             <w:r>
-              <w:t xml:space="preserve"> 00  Units + Package</w:t>
+              <w:t xml:space="preserve"> 00  NAN</w:t>
             </w:r>
           </w:p>
         </w:tc>
@@ -4034,7 +4034,7 @@
               <w:t xml:space="preserve">Receiver : </w:t>
             </w:r>
             <w:r>
-              <w:t>MEZZAR FAROUK</w:t>
+              <w:t>NAAS MOHAMED</w:t>
             </w:r>
           </w:p>
         </w:tc>
@@ -4057,7 +4057,7 @@
               <w:rPr>
                 <w:rFonts w:ascii="Agency FB" w:hAnsi="Agency FB"/>
               </w:rPr>
-              <w:t>Units + Package</w:t>
+              <w:t>NAN</w:t>
             </w:r>
           </w:p>
         </w:tc>
@@ -4078,7 +4078,7 @@
               <w:t xml:space="preserve">Manifested Quantity : </w:t>
             </w:r>
             <w:r>
-              <w:t>01 Units + Package</w:t>
+              <w:t>01 NAN</w:t>
             </w:r>
           </w:p>
         </w:tc>
@@ -4097,7 +4097,7 @@
               <w:t xml:space="preserve">Tonnage : </w:t>
             </w:r>
             <w:r>
-              <w:t>6.12 Mt</w:t>
+              <w:t>17.50 Mt</w:t>
             </w:r>
           </w:p>
         </w:tc>
@@ -4145,7 +4145,7 @@
               <w:t xml:space="preserve">Total Received: </w:t>
             </w:r>
             <w:r>
-              <w:t xml:space="preserve"> 00  Units + Package</w:t>
+              <w:t xml:space="preserve"> 00  NAN</w:t>
             </w:r>
           </w:p>
         </w:tc>
@@ -4216,7 +4216,7 @@
               <w:t xml:space="preserve">Receiver : </w:t>
             </w:r>
             <w:r>
-              <w:t>NAAS MOHAMED</w:t>
+              <w:t>SARL BELLAKEHAL GTP</w:t>
             </w:r>
           </w:p>
         </w:tc>
@@ -4239,7 +4239,7 @@
               <w:rPr>
                 <w:rFonts w:ascii="Agency FB" w:hAnsi="Agency FB"/>
               </w:rPr>
-              <w:t>Units + Package</w:t>
+              <w:t>NAN</w:t>
             </w:r>
           </w:p>
         </w:tc>
@@ -4260,7 +4260,7 @@
               <w:t xml:space="preserve">Manifested Quantity : </w:t>
             </w:r>
             <w:r>
-              <w:t>01 Units + Package</w:t>
+              <w:t>02 NAN</w:t>
             </w:r>
           </w:p>
         </w:tc>
@@ -4279,7 +4279,7 @@
               <w:t xml:space="preserve">Tonnage : </w:t>
             </w:r>
             <w:r>
-              <w:t>42.96 Mt</w:t>
+              <w:t>16.60 Mt</w:t>
             </w:r>
           </w:p>
         </w:tc>
@@ -4327,7 +4327,7 @@
               <w:t xml:space="preserve">Total Received: </w:t>
             </w:r>
             <w:r>
-              <w:t xml:space="preserve"> 00  Units + Package</w:t>
+              <w:t xml:space="preserve"> 00  NAN</w:t>
             </w:r>
           </w:p>
         </w:tc>
@@ -4398,7 +4398,7 @@
               <w:t xml:space="preserve">Receiver : </w:t>
             </w:r>
             <w:r>
-              <w:t>SARL BELLAKEHAL GTP</w:t>
+              <w:t>SARL BEN ALI SERVICES</w:t>
             </w:r>
           </w:p>
         </w:tc>
@@ -4421,7 +4421,7 @@
               <w:rPr>
                 <w:rFonts w:ascii="Agency FB" w:hAnsi="Agency FB"/>
               </w:rPr>
-              <w:t>Units + Package</w:t>
+              <w:t>NAN</w:t>
             </w:r>
           </w:p>
         </w:tc>
@@ -4442,7 +4442,7 @@
               <w:t xml:space="preserve">Manifested Quantity : </w:t>
             </w:r>
             <w:r>
-              <w:t>02 Units + Package</w:t>
+              <w:t>02 NAN</w:t>
             </w:r>
           </w:p>
         </w:tc>
@@ -4461,7 +4461,7 @@
               <w:t xml:space="preserve">Tonnage : </w:t>
             </w:r>
             <w:r>
-              <w:t>13.50 Mt</w:t>
+              <w:t>25.50 Mt</w:t>
             </w:r>
           </w:p>
         </w:tc>
@@ -4509,7 +4509,7 @@
               <w:t xml:space="preserve">Total Received: </w:t>
             </w:r>
             <w:r>
-              <w:t xml:space="preserve"> 00  Units + Package</w:t>
+              <w:t xml:space="preserve"> 00  NAN</w:t>
             </w:r>
           </w:p>
         </w:tc>
@@ -4580,7 +4580,7 @@
               <w:t xml:space="preserve">Receiver : </w:t>
             </w:r>
             <w:r>
-              <w:t>SARL BEN ALI SERVICES</w:t>
+              <w:t>SARL E G REKIMA</w:t>
             </w:r>
           </w:p>
         </w:tc>
@@ -4603,7 +4603,7 @@
               <w:rPr>
                 <w:rFonts w:ascii="Agency FB" w:hAnsi="Agency FB"/>
               </w:rPr>
-              <w:t>Units + Package</w:t>
+              <w:t>NAN</w:t>
             </w:r>
           </w:p>
         </w:tc>
@@ -4624,7 +4624,7 @@
               <w:t xml:space="preserve">Manifested Quantity : </w:t>
             </w:r>
             <w:r>
-              <w:t>02 Units + Package</w:t>
+              <w:t>02 NAN</w:t>
             </w:r>
           </w:p>
         </w:tc>
@@ -4643,7 +4643,7 @@
               <w:t xml:space="preserve">Tonnage : </w:t>
             </w:r>
             <w:r>
-              <w:t>15.00 Mt</w:t>
+              <w:t>30.00 Mt</w:t>
             </w:r>
           </w:p>
         </w:tc>
@@ -4691,7 +4691,7 @@
               <w:t xml:space="preserve">Total Received: </w:t>
             </w:r>
             <w:r>
-              <w:t xml:space="preserve"> 00  Units + Package</w:t>
+              <w:t xml:space="preserve"> 00  NAN</w:t>
             </w:r>
           </w:p>
         </w:tc>
@@ -4762,7 +4762,7 @@
               <w:t xml:space="preserve">Receiver : </w:t>
             </w:r>
             <w:r>
-              <w:t>SARL E G REKIMA</w:t>
+              <w:t>SARL EL KARARCHA TRAVAUX</w:t>
             </w:r>
           </w:p>
         </w:tc>
@@ -4785,7 +4785,7 @@
               <w:rPr>
                 <w:rFonts w:ascii="Agency FB" w:hAnsi="Agency FB"/>
               </w:rPr>
-              <w:t>Units + Package</w:t>
+              <w:t>NAN</w:t>
             </w:r>
           </w:p>
         </w:tc>
@@ -4806,7 +4806,7 @@
               <w:t xml:space="preserve">Manifested Quantity : </w:t>
             </w:r>
             <w:r>
-              <w:t>02 Units + Package</w:t>
+              <w:t>02 NAN</w:t>
             </w:r>
           </w:p>
         </w:tc>
@@ -4825,7 +4825,7 @@
               <w:t xml:space="preserve">Tonnage : </w:t>
             </w:r>
             <w:r>
-              <w:t>43.63 Mt</w:t>
+              <w:t>25.50 Mt</w:t>
             </w:r>
           </w:p>
         </w:tc>
@@ -4873,7 +4873,7 @@
               <w:t xml:space="preserve">Total Received: </w:t>
             </w:r>
             <w:r>
-              <w:t xml:space="preserve"> 00  Units + Package</w:t>
+              <w:t xml:space="preserve"> 00  NAN</w:t>
             </w:r>
           </w:p>
         </w:tc>
@@ -4944,7 +4944,7 @@
               <w:t xml:space="preserve">Receiver : </w:t>
             </w:r>
             <w:r>
-              <w:t>SARL EL KARARCHA TRAVAUX</w:t>
+              <w:t>SARL ELKANAS REALISATION GENERALES</w:t>
             </w:r>
           </w:p>
         </w:tc>
@@ -4967,7 +4967,7 @@
               <w:rPr>
                 <w:rFonts w:ascii="Agency FB" w:hAnsi="Agency FB"/>
               </w:rPr>
-              <w:t>Units + Package</w:t>
+              <w:t>NAN</w:t>
             </w:r>
           </w:p>
         </w:tc>
@@ -4988,7 +4988,7 @@
               <w:t xml:space="preserve">Manifested Quantity : </w:t>
             </w:r>
             <w:r>
-              <w:t>02 Units + Package</w:t>
+              <w:t>03 NAN</w:t>
             </w:r>
           </w:p>
         </w:tc>
@@ -5007,7 +5007,7 @@
               <w:t xml:space="preserve">Tonnage : </w:t>
             </w:r>
             <w:r>
-              <w:t>5.97 Mt</w:t>
+              <w:t>39.50 Mt</w:t>
             </w:r>
           </w:p>
         </w:tc>
@@ -5055,7 +5055,7 @@
               <w:t xml:space="preserve">Total Received: </w:t>
             </w:r>
             <w:r>
-              <w:t xml:space="preserve"> 00  Units + Package</w:t>
+              <w:t xml:space="preserve"> 00  NAN</w:t>
             </w:r>
           </w:p>
         </w:tc>
@@ -5126,7 +5126,7 @@
               <w:t xml:space="preserve">Receiver : </w:t>
             </w:r>
             <w:r>
-              <w:t>SARL ELKANAS REALISATION GENERALES</w:t>
+              <w:t>SARL EPCTRB</w:t>
             </w:r>
           </w:p>
         </w:tc>
@@ -5149,7 +5149,7 @@
               <w:rPr>
                 <w:rFonts w:ascii="Agency FB" w:hAnsi="Agency FB"/>
               </w:rPr>
-              <w:t>Units + Package</w:t>
+              <w:t>NAN</w:t>
             </w:r>
           </w:p>
         </w:tc>
@@ -5170,7 +5170,7 @@
               <w:t xml:space="preserve">Manifested Quantity : </w:t>
             </w:r>
             <w:r>
-              <w:t>03 Units + Package</w:t>
+              <w:t>01 NAN</w:t>
             </w:r>
           </w:p>
         </w:tc>
@@ -5237,7 +5237,7 @@
               <w:t xml:space="preserve">Total Received: </w:t>
             </w:r>
             <w:r>
-              <w:t xml:space="preserve"> 00  Units + Package</w:t>
+              <w:t xml:space="preserve"> 00  NAN</w:t>
             </w:r>
           </w:p>
         </w:tc>
@@ -5308,7 +5308,7 @@
               <w:t xml:space="preserve">Receiver : </w:t>
             </w:r>
             <w:r>
-              <w:t>SARL EPCTRB</w:t>
+              <w:t>SARL FILS BEKAKRA GRAND TRAVAUX</w:t>
             </w:r>
           </w:p>
         </w:tc>
@@ -5331,7 +5331,7 @@
               <w:rPr>
                 <w:rFonts w:ascii="Agency FB" w:hAnsi="Agency FB"/>
               </w:rPr>
-              <w:t>Units + Package</w:t>
+              <w:t>NAN</w:t>
             </w:r>
           </w:p>
         </w:tc>
@@ -5352,7 +5352,7 @@
               <w:t xml:space="preserve">Manifested Quantity : </w:t>
             </w:r>
             <w:r>
-              <w:t>01 Units + Package</w:t>
+              <w:t>01 NAN</w:t>
             </w:r>
           </w:p>
         </w:tc>
@@ -5371,7 +5371,7 @@
               <w:t xml:space="preserve">Tonnage : </w:t>
             </w:r>
             <w:r>
-              <w:t>2.89 Mt</w:t>
+              <w:t>13.00 Mt</w:t>
             </w:r>
           </w:p>
         </w:tc>
@@ -5419,7 +5419,7 @@
               <w:t xml:space="preserve">Total Received: </w:t>
             </w:r>
             <w:r>
-              <w:t xml:space="preserve"> 00  Units + Package</w:t>
+              <w:t xml:space="preserve"> 00  NAN</w:t>
             </w:r>
           </w:p>
         </w:tc>
@@ -5490,7 +5490,7 @@
               <w:t xml:space="preserve">Receiver : </w:t>
             </w:r>
             <w:r>
-              <w:t>SARL FILS BEKAKRA GRAND TRAVAUX</w:t>
+              <w:t>SARL FILS BOUSBIA EL IMDADATE</w:t>
             </w:r>
           </w:p>
         </w:tc>
@@ -5513,7 +5513,7 @@
               <w:rPr>
                 <w:rFonts w:ascii="Agency FB" w:hAnsi="Agency FB"/>
               </w:rPr>
-              <w:t>Units + Package</w:t>
+              <w:t>NAN</w:t>
             </w:r>
           </w:p>
         </w:tc>
@@ -5534,7 +5534,7 @@
               <w:t xml:space="preserve">Manifested Quantity : </w:t>
             </w:r>
             <w:r>
-              <w:t>01 Units + Package</w:t>
+              <w:t>02 NAN</w:t>
             </w:r>
           </w:p>
         </w:tc>
@@ -5553,7 +5553,7 @@
               <w:t xml:space="preserve">Tonnage : </w:t>
             </w:r>
             <w:r>
-              <w:t>17.50 Mt</w:t>
+              <w:t>38.50 Mt</w:t>
             </w:r>
           </w:p>
         </w:tc>
@@ -5601,7 +5601,7 @@
               <w:t xml:space="preserve">Total Received: </w:t>
             </w:r>
             <w:r>
-              <w:t xml:space="preserve"> 00  Units + Package</w:t>
+              <w:t xml:space="preserve"> 00  NAN</w:t>
             </w:r>
           </w:p>
         </w:tc>
@@ -5672,7 +5672,7 @@
               <w:t xml:space="preserve">Receiver : </w:t>
             </w:r>
             <w:r>
-              <w:t>SARL FILS BOUSBIA EL IMDADATE</w:t>
+              <w:t>SARL GATER MULTI TRAVAUX BATIMENT</w:t>
             </w:r>
           </w:p>
         </w:tc>
@@ -5695,7 +5695,7 @@
               <w:rPr>
                 <w:rFonts w:ascii="Agency FB" w:hAnsi="Agency FB"/>
               </w:rPr>
-              <w:t>Units + Package</w:t>
+              <w:t>NAN</w:t>
             </w:r>
           </w:p>
         </w:tc>
@@ -5716,7 +5716,7 @@
               <w:t xml:space="preserve">Manifested Quantity : </w:t>
             </w:r>
             <w:r>
-              <w:t>02 Units + Package</w:t>
+              <w:t>01 NAN</w:t>
             </w:r>
           </w:p>
         </w:tc>
@@ -5735,7 +5735,7 @@
               <w:t xml:space="preserve">Tonnage : </w:t>
             </w:r>
             <w:r>
-              <w:t>8.30 Mt</w:t>
+              <w:t>15.00 Mt</w:t>
             </w:r>
           </w:p>
         </w:tc>
@@ -5783,7 +5783,7 @@
               <w:t xml:space="preserve">Total Received: </w:t>
             </w:r>
             <w:r>
-              <w:t xml:space="preserve"> 00  Units + Package</w:t>
+              <w:t xml:space="preserve"> 00  NAN</w:t>
             </w:r>
           </w:p>
         </w:tc>
@@ -5854,7 +5854,7 @@
               <w:t xml:space="preserve">Receiver : </w:t>
             </w:r>
             <w:r>
-              <w:t>SARL GATER MULTI TRAVAUX BATIMENT</w:t>
+              <w:t>SARL MINKOM TRAVAUX PUBLICS</w:t>
             </w:r>
           </w:p>
         </w:tc>
@@ -5877,7 +5877,7 @@
               <w:rPr>
                 <w:rFonts w:ascii="Agency FB" w:hAnsi="Agency FB"/>
               </w:rPr>
-              <w:t>Units + Package</w:t>
+              <w:t>NAN</w:t>
             </w:r>
           </w:p>
         </w:tc>
@@ -5898,7 +5898,7 @@
               <w:t xml:space="preserve">Manifested Quantity : </w:t>
             </w:r>
             <w:r>
-              <w:t>01 Units + Package</w:t>
+              <w:t>02 NAN</w:t>
             </w:r>
           </w:p>
         </w:tc>
@@ -5965,7 +5965,7 @@
               <w:t xml:space="preserve">Total Received: </w:t>
             </w:r>
             <w:r>
-              <w:t xml:space="preserve"> 00  Units + Package</w:t>
+              <w:t xml:space="preserve"> 00  NAN</w:t>
             </w:r>
           </w:p>
         </w:tc>
@@ -6036,7 +6036,7 @@
               <w:t xml:space="preserve">Receiver : </w:t>
             </w:r>
             <w:r>
-              <w:t>SARL MINKOM TRAVAUX PUBLICS</w:t>
+              <w:t>SARL MOSTEFAOUI STP</w:t>
             </w:r>
           </w:p>
         </w:tc>
@@ -6059,7 +6059,7 @@
               <w:rPr>
                 <w:rFonts w:ascii="Agency FB" w:hAnsi="Agency FB"/>
               </w:rPr>
-              <w:t>Units + Package</w:t>
+              <w:t>NAN</w:t>
             </w:r>
           </w:p>
         </w:tc>
@@ -6080,7 +6080,7 @@
               <w:t xml:space="preserve">Manifested Quantity : </w:t>
             </w:r>
             <w:r>
-              <w:t>02 Units + Package</w:t>
+              <w:t>01 NAN</w:t>
             </w:r>
           </w:p>
         </w:tc>
@@ -6099,7 +6099,7 @@
               <w:t xml:space="preserve">Tonnage : </w:t>
             </w:r>
             <w:r>
-              <w:t>30.00 Mt</w:t>
+              <w:t>8.80 Mt</w:t>
             </w:r>
           </w:p>
         </w:tc>
@@ -6147,7 +6147,7 @@
               <w:t xml:space="preserve">Total Received: </w:t>
             </w:r>
             <w:r>
-              <w:t xml:space="preserve"> 00  Units + Package</w:t>
+              <w:t xml:space="preserve"> 00  NAN</w:t>
             </w:r>
           </w:p>
         </w:tc>
@@ -6218,7 +6218,7 @@
               <w:t xml:space="preserve">Receiver : </w:t>
             </w:r>
             <w:r>
-              <w:t>SARL MOSTEFAOUI STP</w:t>
+              <w:t>SARL RAID GRANDS REALISATIONS</w:t>
             </w:r>
           </w:p>
         </w:tc>
@@ -6241,7 +6241,7 @@
               <w:rPr>
                 <w:rFonts w:ascii="Agency FB" w:hAnsi="Agency FB"/>
               </w:rPr>
-              <w:t>Units + Package</w:t>
+              <w:t>NAN</w:t>
             </w:r>
           </w:p>
         </w:tc>
@@ -6262,7 +6262,7 @@
               <w:t xml:space="preserve">Manifested Quantity : </w:t>
             </w:r>
             <w:r>
-              <w:t>01 Units + Package</w:t>
+              <w:t>02 NAN</w:t>
             </w:r>
           </w:p>
         </w:tc>
@@ -6329,7 +6329,7 @@
               <w:t xml:space="preserve">Total Received: </w:t>
             </w:r>
             <w:r>
-              <w:t xml:space="preserve"> 00  Units + Package</w:t>
+              <w:t xml:space="preserve"> 00  NAN</w:t>
             </w:r>
           </w:p>
         </w:tc>
@@ -6400,7 +6400,7 @@
               <w:t xml:space="preserve">Receiver : </w:t>
             </w:r>
             <w:r>
-              <w:t>SARL RAID GRANDS REALISATIONS</w:t>
+              <w:t>SARL SOCIETE ZAF ZAF</w:t>
             </w:r>
           </w:p>
         </w:tc>
@@ -6423,7 +6423,7 @@
               <w:rPr>
                 <w:rFonts w:ascii="Agency FB" w:hAnsi="Agency FB"/>
               </w:rPr>
-              <w:t>Units + Package</w:t>
+              <w:t>NAN</w:t>
             </w:r>
           </w:p>
         </w:tc>
@@ -6444,7 +6444,7 @@
               <w:t xml:space="preserve">Manifested Quantity : </w:t>
             </w:r>
             <w:r>
-              <w:t>02 Units + Package</w:t>
+              <w:t>03 NAN</w:t>
             </w:r>
           </w:p>
         </w:tc>
@@ -6463,7 +6463,7 @@
               <w:t xml:space="preserve">Tonnage : </w:t>
             </w:r>
             <w:r>
-              <w:t>25.50 Mt</w:t>
+              <w:t>47.03 Mt</w:t>
             </w:r>
           </w:p>
         </w:tc>
@@ -6511,7 +6511,7 @@
               <w:t xml:space="preserve">Total Received: </w:t>
             </w:r>
             <w:r>
-              <w:t xml:space="preserve"> 00  Units + Package</w:t>
+              <w:t xml:space="preserve"> 00  NAN</w:t>
             </w:r>
           </w:p>
         </w:tc>
@@ -6582,7 +6582,7 @@
               <w:t xml:space="preserve">Receiver : </w:t>
             </w:r>
             <w:r>
-              <w:t>SARL SOCIETE ZAF ZAF</w:t>
+              <w:t>SARL TOS SERVICE</w:t>
             </w:r>
           </w:p>
         </w:tc>
@@ -6605,7 +6605,7 @@
               <w:rPr>
                 <w:rFonts w:ascii="Agency FB" w:hAnsi="Agency FB"/>
               </w:rPr>
-              <w:t>Units + Package</w:t>
+              <w:t>NAN</w:t>
             </w:r>
           </w:p>
         </w:tc>
@@ -6626,7 +6626,7 @@
               <w:t xml:space="preserve">Manifested Quantity : </w:t>
             </w:r>
             <w:r>
-              <w:t>03 Units + Package</w:t>
+              <w:t>02 NAN</w:t>
             </w:r>
           </w:p>
         </w:tc>
@@ -6645,7 +6645,7 @@
               <w:t xml:space="preserve">Tonnage : </w:t>
             </w:r>
             <w:r>
-              <w:t>15.00 Mt</w:t>
+              <w:t>27.50 Mt</w:t>
             </w:r>
           </w:p>
         </w:tc>
@@ -6693,7 +6693,7 @@
               <w:t xml:space="preserve">Total Received: </w:t>
             </w:r>
             <w:r>
-              <w:t xml:space="preserve"> 00  Units + Package</w:t>
+              <w:t xml:space="preserve"> 00  NAN</w:t>
             </w:r>
           </w:p>
         </w:tc>
@@ -6764,7 +6764,7 @@
               <w:t xml:space="preserve">Receiver : </w:t>
             </w:r>
             <w:r>
-              <w:t>SARL TOS SERVICE</w:t>
+              <w:t>SARL TRODIS</w:t>
             </w:r>
           </w:p>
         </w:tc>
@@ -6787,7 +6787,7 @@
               <w:rPr>
                 <w:rFonts w:ascii="Agency FB" w:hAnsi="Agency FB"/>
               </w:rPr>
-              <w:t>Units + Package</w:t>
+              <w:t>NAN</w:t>
             </w:r>
           </w:p>
         </w:tc>
@@ -6808,7 +6808,7 @@
               <w:t xml:space="preserve">Manifested Quantity : </w:t>
             </w:r>
             <w:r>
-              <w:t>02 Units + Package</w:t>
+              <w:t>20 NAN</w:t>
             </w:r>
           </w:p>
         </w:tc>
@@ -6827,7 +6827,7 @@
               <w:t xml:space="preserve">Tonnage : </w:t>
             </w:r>
             <w:r>
-              <w:t>13.00 Mt</w:t>
+              <w:t>190.70 Mt</w:t>
             </w:r>
           </w:p>
         </w:tc>
@@ -6875,7 +6875,7 @@
               <w:t xml:space="preserve">Total Received: </w:t>
             </w:r>
             <w:r>
-              <w:t xml:space="preserve"> 00  Units + Package</w:t>
+              <w:t xml:space="preserve"> 00  NAN</w:t>
             </w:r>
           </w:p>
         </w:tc>
@@ -6946,7 +6946,7 @@
               <w:t xml:space="preserve">Receiver : </w:t>
             </w:r>
             <w:r>
-              <w:t>SARL TRODIS</w:t>
+              <w:t>SARL YOURS SERVICES</w:t>
             </w:r>
           </w:p>
         </w:tc>
@@ -6969,7 +6969,7 @@
               <w:rPr>
                 <w:rFonts w:ascii="Agency FB" w:hAnsi="Agency FB"/>
               </w:rPr>
-              <w:t>Units + Package</w:t>
+              <w:t>NAN</w:t>
             </w:r>
           </w:p>
         </w:tc>
@@ -6990,7 +6990,7 @@
               <w:t xml:space="preserve">Manifested Quantity : </w:t>
             </w:r>
             <w:r>
-              <w:t>20 Units + Package</w:t>
+              <w:t>02 NAN</w:t>
             </w:r>
           </w:p>
         </w:tc>
@@ -7009,7 +7009,7 @@
               <w:t xml:space="preserve">Tonnage : </w:t>
             </w:r>
             <w:r>
-              <w:t>19.25 Mt</w:t>
+              <w:t>25.50 Mt</w:t>
             </w:r>
           </w:p>
         </w:tc>
@@ -7057,7 +7057,7 @@
               <w:t xml:space="preserve">Total Received: </w:t>
             </w:r>
             <w:r>
-              <w:t xml:space="preserve"> 00  Units + Package</w:t>
+              <w:t xml:space="preserve"> 00  NAN</w:t>
             </w:r>
           </w:p>
         </w:tc>
@@ -7128,7 +7128,7 @@
               <w:t xml:space="preserve">Receiver : </w:t>
             </w:r>
             <w:r>
-              <w:t>SARL YOURS SERVICES</w:t>
+              <w:t>SOUMATI MAROUANE</w:t>
             </w:r>
           </w:p>
         </w:tc>
@@ -7151,7 +7151,7 @@
               <w:rPr>
                 <w:rFonts w:ascii="Agency FB" w:hAnsi="Agency FB"/>
               </w:rPr>
-              <w:t>Units + Package</w:t>
+              <w:t>NAN</w:t>
             </w:r>
           </w:p>
         </w:tc>
@@ -7172,7 +7172,7 @@
               <w:t xml:space="preserve">Manifested Quantity : </w:t>
             </w:r>
             <w:r>
-              <w:t>02 Units + Package</w:t>
+              <w:t>01 NAN</w:t>
             </w:r>
           </w:p>
         </w:tc>
@@ -7191,7 +7191,7 @@
               <w:t xml:space="preserve">Tonnage : </w:t>
             </w:r>
             <w:r>
-              <w:t>15.00 Mt</w:t>
+              <w:t>14.32 Mt</w:t>
             </w:r>
           </w:p>
         </w:tc>
@@ -7239,7 +7239,7 @@
               <w:t xml:space="preserve">Total Received: </w:t>
             </w:r>
             <w:r>
-              <w:t xml:space="preserve"> 00  Units + Package</w:t>
+              <w:t xml:space="preserve"> 00  NAN</w:t>
             </w:r>
           </w:p>
         </w:tc>
@@ -7310,7 +7310,7 @@
               <w:t xml:space="preserve">Receiver : </w:t>
             </w:r>
             <w:r>
-              <w:t>SOUMATI MAROUANE</w:t>
+              <w:t>KHELFA AMIN</w:t>
             </w:r>
           </w:p>
         </w:tc>
@@ -7333,7 +7333,7 @@
               <w:rPr>
                 <w:rFonts w:ascii="Agency FB" w:hAnsi="Agency FB"/>
               </w:rPr>
-              <w:t>Units + Package</w:t>
+              <w:t>NAN</w:t>
             </w:r>
           </w:p>
         </w:tc>
@@ -7354,7 +7354,7 @@
               <w:t xml:space="preserve">Manifested Quantity : </w:t>
             </w:r>
             <w:r>
-              <w:t>01 Units + Package</w:t>
+              <w:t>02 NAN</w:t>
             </w:r>
           </w:p>
         </w:tc>
@@ -7373,7 +7373,7 @@
               <w:t xml:space="preserve">Tonnage : </w:t>
             </w:r>
             <w:r>
-              <w:t>25.50 Mt</w:t>
+              <w:t>17.45 Mt</w:t>
             </w:r>
           </w:p>
         </w:tc>
@@ -7421,7 +7421,7 @@
               <w:t xml:space="preserve">Total Received: </w:t>
             </w:r>
             <w:r>
-              <w:t xml:space="preserve"> 00  Units + Package</w:t>
+              <w:t xml:space="preserve"> 00  NAN</w:t>
             </w:r>
           </w:p>
         </w:tc>
@@ -7492,7 +7492,7 @@
               <w:t xml:space="preserve">Receiver : </w:t>
             </w:r>
             <w:r>
-              <w:t>KHELFA AMIN</w:t>
+              <w:t>SARL NOUVEAU POLE</w:t>
             </w:r>
           </w:p>
         </w:tc>
@@ -7515,7 +7515,7 @@
               <w:rPr>
                 <w:rFonts w:ascii="Agency FB" w:hAnsi="Agency FB"/>
               </w:rPr>
-              <w:t>Units + Package</w:t>
+              <w:t>NAN</w:t>
             </w:r>
           </w:p>
         </w:tc>
@@ -7536,7 +7536,7 @@
               <w:t xml:space="preserve">Manifested Quantity : </w:t>
             </w:r>
             <w:r>
-              <w:t>02 Units + Package</w:t>
+              <w:t>02 NAN</w:t>
             </w:r>
           </w:p>
         </w:tc>
@@ -7555,7 +7555,7 @@
               <w:t xml:space="preserve">Tonnage : </w:t>
             </w:r>
             <w:r>
-              <w:t>8.80 Mt</w:t>
+              <w:t>21.96 Mt</w:t>
             </w:r>
           </w:p>
         </w:tc>
@@ -7603,7 +7603,7 @@
               <w:t xml:space="preserve">Total Received: </w:t>
             </w:r>
             <w:r>
-              <w:t xml:space="preserve"> 00  Units + Package</w:t>
+              <w:t xml:space="preserve"> 00  NAN</w:t>
             </w:r>
           </w:p>
         </w:tc>
@@ -7674,7 +7674,7 @@
               <w:t xml:space="preserve">Receiver : </w:t>
             </w:r>
             <w:r>
-              <w:t>SARL NOUVEAU POLE</w:t>
+              <w:t>BENSMAINE SBTI</w:t>
             </w:r>
           </w:p>
         </w:tc>
@@ -7697,7 +7697,7 @@
               <w:rPr>
                 <w:rFonts w:ascii="Agency FB" w:hAnsi="Agency FB"/>
               </w:rPr>
-              <w:t>Units + Package</w:t>
+              <w:t>NAN</w:t>
             </w:r>
           </w:p>
         </w:tc>
@@ -7718,7 +7718,7 @@
               <w:t xml:space="preserve">Manifested Quantity : </w:t>
             </w:r>
             <w:r>
-              <w:t>02 Units + Package</w:t>
+              <w:t>02 NAN</w:t>
             </w:r>
           </w:p>
         </w:tc>
@@ -7737,7 +7737,7 @@
               <w:t xml:space="preserve">Tonnage : </w:t>
             </w:r>
             <w:r>
-              <w:t>25.50 Mt</w:t>
+              <w:t>34.15 Mt</w:t>
             </w:r>
           </w:p>
         </w:tc>
@@ -7785,7 +7785,7 @@
               <w:t xml:space="preserve">Total Received: </w:t>
             </w:r>
             <w:r>
-              <w:t xml:space="preserve"> 00  Units + Package</w:t>
+              <w:t xml:space="preserve"> 00  NAN</w:t>
             </w:r>
           </w:p>
         </w:tc>
@@ -7856,7 +7856,7 @@
               <w:t xml:space="preserve">Receiver : </w:t>
             </w:r>
             <w:r>
-              <w:t>BENSMAINE SBTI</w:t>
+              <w:t>EURL ROUINA CONCASS</w:t>
             </w:r>
           </w:p>
         </w:tc>
@@ -7879,7 +7879,7 @@
               <w:rPr>
                 <w:rFonts w:ascii="Agency FB" w:hAnsi="Agency FB"/>
               </w:rPr>
-              <w:t>Units + Package</w:t>
+              <w:t>NAN</w:t>
             </w:r>
           </w:p>
         </w:tc>
@@ -7900,7 +7900,7 @@
               <w:t xml:space="preserve">Manifested Quantity : </w:t>
             </w:r>
             <w:r>
-              <w:t>02 Units + Package</w:t>
+              <w:t>03 NAN</w:t>
             </w:r>
           </w:p>
         </w:tc>
@@ -7919,7 +7919,7 @@
               <w:t xml:space="preserve">Tonnage : </w:t>
             </w:r>
             <w:r>
-              <w:t>15.68 Mt</w:t>
+              <w:t>34.30 Mt</w:t>
             </w:r>
           </w:p>
         </w:tc>
@@ -7967,7 +7967,7 @@
               <w:t xml:space="preserve">Total Received: </w:t>
             </w:r>
             <w:r>
-              <w:t xml:space="preserve"> 00  Units + Package</w:t>
+              <w:t xml:space="preserve"> 00  NAN</w:t>
             </w:r>
           </w:p>
         </w:tc>
@@ -8038,7 +8038,7 @@
               <w:t xml:space="preserve">Receiver : </w:t>
             </w:r>
             <w:r>
-              <w:t>EURL ROUINA CONCASS</w:t>
+              <w:t>SARL AMIRAL TRAVAUX</w:t>
             </w:r>
           </w:p>
         </w:tc>
@@ -8061,7 +8061,7 @@
               <w:rPr>
                 <w:rFonts w:ascii="Agency FB" w:hAnsi="Agency FB"/>
               </w:rPr>
-              <w:t>Units + Package</w:t>
+              <w:t>NAN</w:t>
             </w:r>
           </w:p>
         </w:tc>
@@ -8082,7 +8082,7 @@
               <w:t xml:space="preserve">Manifested Quantity : </w:t>
             </w:r>
             <w:r>
-              <w:t>03 Units + Package</w:t>
+              <w:t>05 NAN</w:t>
             </w:r>
           </w:p>
         </w:tc>
@@ -8101,7 +8101,7 @@
               <w:t xml:space="preserve">Tonnage : </w:t>
             </w:r>
             <w:r>
-              <w:t>13.75 Mt</w:t>
+              <w:t>66.80 Mt</w:t>
             </w:r>
           </w:p>
         </w:tc>
@@ -8149,7 +8149,7 @@
               <w:t xml:space="preserve">Total Received: </w:t>
             </w:r>
             <w:r>
-              <w:t xml:space="preserve"> 00  Units + Package</w:t>
+              <w:t xml:space="preserve"> 00  NAN</w:t>
             </w:r>
           </w:p>
         </w:tc>
@@ -8220,7 +8220,7 @@
               <w:t xml:space="preserve">Receiver : </w:t>
             </w:r>
             <w:r>
-              <w:t>SARL AMIRAL TRAVAUX</w:t>
+              <w:t>SARL HYDROBAT SUD</w:t>
             </w:r>
           </w:p>
         </w:tc>
@@ -8243,7 +8243,7 @@
               <w:rPr>
                 <w:rFonts w:ascii="Agency FB" w:hAnsi="Agency FB"/>
               </w:rPr>
-              <w:t>Units + Package</w:t>
+              <w:t>NAN</w:t>
             </w:r>
           </w:p>
         </w:tc>
@@ -8264,7 +8264,7 @@
               <w:t xml:space="preserve">Manifested Quantity : </w:t>
             </w:r>
             <w:r>
-              <w:t>05 Units + Package</w:t>
+              <w:t>18 NAN</w:t>
             </w:r>
           </w:p>
         </w:tc>
@@ -8283,7 +8283,7 @@
               <w:t xml:space="preserve">Tonnage : </w:t>
             </w:r>
             <w:r>
-              <w:t>190.70 Mt</w:t>
+              <w:t>216.00 Mt</w:t>
             </w:r>
           </w:p>
         </w:tc>
@@ -8331,7 +8331,7 @@
               <w:t xml:space="preserve">Total Received: </w:t>
             </w:r>
             <w:r>
-              <w:t xml:space="preserve"> 00  Units + Package</w:t>
+              <w:t xml:space="preserve"> 00  NAN</w:t>
             </w:r>
           </w:p>
         </w:tc>
@@ -8402,7 +8402,7 @@
               <w:t xml:space="preserve">Receiver : </w:t>
             </w:r>
             <w:r>
-              <w:t>SARL HYDROBAT SUD</w:t>
+              <w:t>SARL INTERMAT LOCATION MATERIELS ET EQUIPMENT DIVERS</w:t>
             </w:r>
           </w:p>
         </w:tc>
@@ -8425,7 +8425,7 @@
               <w:rPr>
                 <w:rFonts w:ascii="Agency FB" w:hAnsi="Agency FB"/>
               </w:rPr>
-              <w:t>Units + Package</w:t>
+              <w:t>NAN</w:t>
             </w:r>
           </w:p>
         </w:tc>
@@ -8446,7 +8446,7 @@
               <w:t xml:space="preserve">Manifested Quantity : </w:t>
             </w:r>
             <w:r>
-              <w:t>18 Units + Package</w:t>
+              <w:t>03 NAN</w:t>
             </w:r>
           </w:p>
         </w:tc>
@@ -8465,7 +8465,7 @@
               <w:t xml:space="preserve">Tonnage : </w:t>
             </w:r>
             <w:r>
-              <w:t>25.50 Mt</w:t>
+              <w:t>37.60 Mt</w:t>
             </w:r>
           </w:p>
         </w:tc>
@@ -8513,7 +8513,7 @@
               <w:t xml:space="preserve">Total Received: </w:t>
             </w:r>
             <w:r>
-              <w:t xml:space="preserve"> 00  Units + Package</w:t>
+              <w:t xml:space="preserve"> 00  NAN</w:t>
             </w:r>
           </w:p>
         </w:tc>
@@ -8584,7 +8584,7 @@
               <w:t xml:space="preserve">Receiver : </w:t>
             </w:r>
             <w:r>
-              <w:t>SARL INTERMAT LOCATION MATERIELS ET EQUIPMENT DIVERS</w:t>
+              <w:t>SH DP</w:t>
             </w:r>
           </w:p>
         </w:tc>
@@ -8607,7 +8607,7 @@
               <w:rPr>
                 <w:rFonts w:ascii="Agency FB" w:hAnsi="Agency FB"/>
               </w:rPr>
-              <w:t>Units + Package</w:t>
+              <w:t>NAN</w:t>
             </w:r>
           </w:p>
         </w:tc>
@@ -8628,7 +8628,7 @@
               <w:t xml:space="preserve">Manifested Quantity : </w:t>
             </w:r>
             <w:r>
-              <w:t>03 Units + Package</w:t>
+              <w:t>3066 NAN</w:t>
             </w:r>
           </w:p>
         </w:tc>
@@ -8647,7 +8647,7 @@
               <w:t xml:space="preserve">Tonnage : </w:t>
             </w:r>
             <w:r>
-              <w:t>14.32 Mt</w:t>
+              <w:t>5386.70 Mt</w:t>
             </w:r>
           </w:p>
         </w:tc>
@@ -8695,7 +8695,7 @@
               <w:t xml:space="preserve">Total Received: </w:t>
             </w:r>
             <w:r>
-              <w:t xml:space="preserve"> 00  Units + Package</w:t>
+              <w:t xml:space="preserve"> 00  NAN</w:t>
             </w:r>
           </w:p>
         </w:tc>
@@ -8766,7 +8766,7 @@
               <w:t xml:space="preserve">Receiver : </w:t>
             </w:r>
             <w:r>
-              <w:t>SH DP</w:t>
+              <w:t>SARL SAKAR</w:t>
             </w:r>
           </w:p>
         </w:tc>
@@ -8789,7 +8789,7 @@
               <w:rPr>
                 <w:rFonts w:ascii="Agency FB" w:hAnsi="Agency FB"/>
               </w:rPr>
-              <w:t>Units + Package</w:t>
+              <w:t>NAN</w:t>
             </w:r>
           </w:p>
         </w:tc>
@@ -8810,7 +8810,7 @@
               <w:t xml:space="preserve">Manifested Quantity : </w:t>
             </w:r>
             <w:r>
-              <w:t>3066 Units + Package</w:t>
+              <w:t>01 NAN</w:t>
             </w:r>
           </w:p>
         </w:tc>
@@ -8829,7 +8829,7 @@
               <w:t xml:space="preserve">Tonnage : </w:t>
             </w:r>
             <w:r>
-              <w:t>17.45 Mt</w:t>
+              <w:t>26.00 Mt</w:t>
             </w:r>
           </w:p>
         </w:tc>
@@ -8877,7 +8877,7 @@
               <w:t xml:space="preserve">Total Received: </w:t>
             </w:r>
             <w:r>
-              <w:t xml:space="preserve"> 00  Units + Package</w:t>
+              <w:t xml:space="preserve"> 00  NAN</w:t>
             </w:r>
           </w:p>
         </w:tc>
@@ -8948,7 +8948,7 @@
               <w:t xml:space="preserve">Receiver : </w:t>
             </w:r>
             <w:r>
-              <w:t>SARL SAKAR</w:t>
+              <w:t>EPE ENAB SPA</w:t>
             </w:r>
           </w:p>
         </w:tc>
@@ -8971,7 +8971,7 @@
               <w:rPr>
                 <w:rFonts w:ascii="Agency FB" w:hAnsi="Agency FB"/>
               </w:rPr>
-              <w:t>Units + Package</w:t>
+              <w:t>NAN</w:t>
             </w:r>
           </w:p>
         </w:tc>
@@ -8992,7 +8992,7 @@
               <w:t xml:space="preserve">Manifested Quantity : </w:t>
             </w:r>
             <w:r>
-              <w:t>01 Units + Package</w:t>
+              <w:t>5472 NAN</w:t>
             </w:r>
           </w:p>
         </w:tc>
@@ -9011,7 +9011,7 @@
               <w:t xml:space="preserve">Tonnage : </w:t>
             </w:r>
             <w:r>
-              <w:t>31.35 Mt</w:t>
+              <w:t>5654.73 Mt</w:t>
             </w:r>
           </w:p>
         </w:tc>
@@ -9059,7 +9059,7 @@
               <w:t xml:space="preserve">Total Received: </w:t>
             </w:r>
             <w:r>
-              <w:t xml:space="preserve"> 00  Units + Package</w:t>
+              <w:t xml:space="preserve"> 00  NAN</w:t>
             </w:r>
           </w:p>
         </w:tc>
@@ -9130,7 +9130,7 @@
               <w:t xml:space="preserve">Receiver : </w:t>
             </w:r>
             <w:r>
-              <w:t>EPE ENAB SPA</w:t>
+              <w:t>EURL REGAI HASNAOUI</w:t>
             </w:r>
           </w:p>
         </w:tc>
@@ -9153,7 +9153,7 @@
               <w:rPr>
                 <w:rFonts w:ascii="Agency FB" w:hAnsi="Agency FB"/>
               </w:rPr>
-              <w:t>Units + Package</w:t>
+              <w:t>NAN</w:t>
             </w:r>
           </w:p>
         </w:tc>
@@ -9174,7 +9174,7 @@
               <w:t xml:space="preserve">Manifested Quantity : </w:t>
             </w:r>
             <w:r>
-              <w:t>5472 Units + Package</w:t>
+              <w:t>729 NAN</w:t>
             </w:r>
           </w:p>
         </w:tc>
@@ -9193,7 +9193,7 @@
               <w:t xml:space="preserve">Tonnage : </w:t>
             </w:r>
             <w:r>
-              <w:t>21.96 Mt</w:t>
+              <w:t>1678.87 Mt</w:t>
             </w:r>
           </w:p>
         </w:tc>
@@ -9241,7 +9241,7 @@
               <w:t xml:space="preserve">Total Received: </w:t>
             </w:r>
             <w:r>
-              <w:t xml:space="preserve"> 00  Units + Package</w:t>
+              <w:t xml:space="preserve"> 00  NAN</w:t>
             </w:r>
           </w:p>
         </w:tc>
@@ -9312,7 +9312,7 @@
               <w:t xml:space="preserve">Receiver : </w:t>
             </w:r>
             <w:r>
-              <w:t>EURL REGAI HASNAOUI</w:t>
+              <w:t>SARL BCIMEX</w:t>
             </w:r>
           </w:p>
         </w:tc>
@@ -9335,7 +9335,7 @@
               <w:rPr>
                 <w:rFonts w:ascii="Agency FB" w:hAnsi="Agency FB"/>
               </w:rPr>
-              <w:t>Units + Package</w:t>
+              <w:t>NAN</w:t>
             </w:r>
           </w:p>
         </w:tc>
@@ -9356,7 +9356,7 @@
               <w:t xml:space="preserve">Manifested Quantity : </w:t>
             </w:r>
             <w:r>
-              <w:t>729 Units + Package</w:t>
+              <w:t>765 NAN</w:t>
             </w:r>
           </w:p>
         </w:tc>
@@ -9375,7 +9375,7 @@
               <w:t xml:space="preserve">Tonnage : </w:t>
             </w:r>
             <w:r>
-              <w:t>.00 Mt</w:t>
+              <w:t>1368.80 Mt</w:t>
             </w:r>
           </w:p>
         </w:tc>
@@ -9423,7 +9423,7 @@
               <w:t xml:space="preserve">Total Received: </w:t>
             </w:r>
             <w:r>
-              <w:t xml:space="preserve"> 00  Units + Package</w:t>
+              <w:t xml:space="preserve"> 00  NAN</w:t>
             </w:r>
           </w:p>
         </w:tc>
@@ -9494,7 +9494,7 @@
               <w:t xml:space="preserve">Receiver : </w:t>
             </w:r>
             <w:r>
-              <w:t>SARL BCIMEX</w:t>
+              <w:t>SARL GABD(GROUPE AGGOUN BOIS ET DERIVES)</w:t>
             </w:r>
           </w:p>
         </w:tc>
@@ -9517,7 +9517,7 @@
               <w:rPr>
                 <w:rFonts w:ascii="Agency FB" w:hAnsi="Agency FB"/>
               </w:rPr>
-              <w:t>Units + Package</w:t>
+              <w:t>NAN</w:t>
             </w:r>
           </w:p>
         </w:tc>
@@ -9538,7 +9538,7 @@
               <w:t xml:space="preserve">Manifested Quantity : </w:t>
             </w:r>
             <w:r>
-              <w:t>765 Units + Package</w:t>
+              <w:t>611 NAN</w:t>
             </w:r>
           </w:p>
         </w:tc>
@@ -9557,7 +9557,7 @@
               <w:t xml:space="preserve">Tonnage : </w:t>
             </w:r>
             <w:r>
-              <w:t>.00 Mt</w:t>
+              <w:t>778.72 Mt</w:t>
             </w:r>
           </w:p>
         </w:tc>
@@ -9605,7 +9605,7 @@
               <w:t xml:space="preserve">Total Received: </w:t>
             </w:r>
             <w:r>
-              <w:t xml:space="preserve"> 00  Units + Package</w:t>
+              <w:t xml:space="preserve"> 00  NAN</w:t>
             </w:r>
           </w:p>
         </w:tc>
@@ -9676,7 +9676,7 @@
               <w:t xml:space="preserve">Receiver : </w:t>
             </w:r>
             <w:r>
-              <w:t>SARL GABD(GROUPE AGGOUN BOIS ET DERIVES)</w:t>
+              <w:t>SARL GHESSAB SAMIR ET MOHAMED</w:t>
             </w:r>
           </w:p>
         </w:tc>
@@ -9699,7 +9699,7 @@
               <w:rPr>
                 <w:rFonts w:ascii="Agency FB" w:hAnsi="Agency FB"/>
               </w:rPr>
-              <w:t>Units + Package</w:t>
+              <w:t>NAN</w:t>
             </w:r>
           </w:p>
         </w:tc>
@@ -9720,7 +9720,7 @@
               <w:t xml:space="preserve">Manifested Quantity : </w:t>
             </w:r>
             <w:r>
-              <w:t>611 Units + Package</w:t>
+              <w:t>570 NAN</w:t>
             </w:r>
           </w:p>
         </w:tc>
@@ -9739,7 +9739,7 @@
               <w:t xml:space="preserve">Tonnage : </w:t>
             </w:r>
             <w:r>
-              <w:t>.00 Mt</w:t>
+              <w:t>1032.46 Mt</w:t>
             </w:r>
           </w:p>
         </w:tc>
@@ -9787,7 +9787,7 @@
               <w:t xml:space="preserve">Total Received: </w:t>
             </w:r>
             <w:r>
-              <w:t xml:space="preserve"> 00  Units + Package</w:t>
+              <w:t xml:space="preserve"> 00  NAN</w:t>
             </w:r>
           </w:p>
         </w:tc>
@@ -9858,7 +9858,7 @@
               <w:t xml:space="preserve">Receiver : </w:t>
             </w:r>
             <w:r>
-              <w:t>SARL GHESSAB SAMIR ET MOHAMED</w:t>
+              <w:t>SARL NINGBO</w:t>
             </w:r>
           </w:p>
         </w:tc>
@@ -9881,7 +9881,7 @@
               <w:rPr>
                 <w:rFonts w:ascii="Agency FB" w:hAnsi="Agency FB"/>
               </w:rPr>
-              <w:t>Units + Package</w:t>
+              <w:t>NAN</w:t>
             </w:r>
           </w:p>
         </w:tc>
@@ -9902,7 +9902,7 @@
               <w:t xml:space="preserve">Manifested Quantity : </w:t>
             </w:r>
             <w:r>
-              <w:t>570 Units + Package</w:t>
+              <w:t>350 NAN</w:t>
             </w:r>
           </w:p>
         </w:tc>
@@ -9921,7 +9921,7 @@
               <w:t xml:space="preserve">Tonnage : </w:t>
             </w:r>
             <w:r>
-              <w:t>.00 Mt</w:t>
+              <w:t>674.85 Mt</w:t>
             </w:r>
           </w:p>
         </w:tc>
@@ -9969,7 +9969,7 @@
               <w:t xml:space="preserve">Total Received: </w:t>
             </w:r>
             <w:r>
-              <w:t xml:space="preserve"> 00  Units + Package</w:t>
+              <w:t xml:space="preserve"> 00  NAN</w:t>
             </w:r>
           </w:p>
         </w:tc>
@@ -10040,7 +10040,7 @@
               <w:t xml:space="preserve">Receiver : </w:t>
             </w:r>
             <w:r>
-              <w:t>SARL NINGBO</w:t>
+              <w:t>SARL R H BOIS</w:t>
             </w:r>
           </w:p>
         </w:tc>
@@ -10063,7 +10063,7 @@
               <w:rPr>
                 <w:rFonts w:ascii="Agency FB" w:hAnsi="Agency FB"/>
               </w:rPr>
-              <w:t>Units + Package</w:t>
+              <w:t>NAN</w:t>
             </w:r>
           </w:p>
         </w:tc>
@@ -10084,7 +10084,7 @@
               <w:t xml:space="preserve">Manifested Quantity : </w:t>
             </w:r>
             <w:r>
-              <w:t>350 Units + Package</w:t>
+              <w:t>600 NAN</w:t>
             </w:r>
           </w:p>
         </w:tc>
@@ -10103,7 +10103,7 @@
               <w:t xml:space="preserve">Tonnage : </w:t>
             </w:r>
             <w:r>
-              <w:t>.00 Mt</w:t>
+              <w:t>642.91 Mt</w:t>
             </w:r>
           </w:p>
         </w:tc>
@@ -10151,7 +10151,7 @@
               <w:t xml:space="preserve">Total Received: </w:t>
             </w:r>
             <w:r>
-              <w:t xml:space="preserve"> 00  Units + Package</w:t>
+              <w:t xml:space="preserve"> 00  NAN</w:t>
             </w:r>
           </w:p>
         </w:tc>
@@ -10222,7 +10222,7 @@
               <w:t xml:space="preserve">Receiver : </w:t>
             </w:r>
             <w:r>
-              <w:t>SARL R H BOIS</w:t>
+              <w:t>SARL YAHMI INVEST</w:t>
             </w:r>
           </w:p>
         </w:tc>
@@ -10245,7 +10245,7 @@
               <w:rPr>
                 <w:rFonts w:ascii="Agency FB" w:hAnsi="Agency FB"/>
               </w:rPr>
-              <w:t>Units + Package</w:t>
+              <w:t>NAN</w:t>
             </w:r>
           </w:p>
         </w:tc>
@@ -10266,7 +10266,7 @@
               <w:t xml:space="preserve">Manifested Quantity : </w:t>
             </w:r>
             <w:r>
-              <w:t>600 Units + Package</w:t>
+              <w:t>50 NAN</w:t>
             </w:r>
           </w:p>
         </w:tc>
@@ -10285,7 +10285,7 @@
               <w:t xml:space="preserve">Tonnage : </w:t>
             </w:r>
             <w:r>
-              <w:t>.00 Mt</w:t>
+              <w:t>102.00 Mt</w:t>
             </w:r>
           </w:p>
         </w:tc>
@@ -10333,7 +10333,7 @@
               <w:t xml:space="preserve">Total Received: </w:t>
             </w:r>
             <w:r>
-              <w:t xml:space="preserve"> 00  Units + Package</w:t>
+              <w:t xml:space="preserve"> 00  NAN</w:t>
             </w:r>
           </w:p>
         </w:tc>
@@ -10404,7 +10404,7 @@
               <w:t xml:space="preserve">Receiver : </w:t>
             </w:r>
             <w:r>
-              <w:t>SARL YAHMI INVEST</w:t>
+              <w:t>EURL PODIOUM TRAVAUX PUBLICS</w:t>
             </w:r>
           </w:p>
         </w:tc>
@@ -10427,7 +10427,7 @@
               <w:rPr>
                 <w:rFonts w:ascii="Agency FB" w:hAnsi="Agency FB"/>
               </w:rPr>
-              <w:t>Units + Package</w:t>
+              <w:t>NAN</w:t>
             </w:r>
           </w:p>
         </w:tc>
@@ -10448,7 +10448,7 @@
               <w:t xml:space="preserve">Manifested Quantity : </w:t>
             </w:r>
             <w:r>
-              <w:t>50 Units + Package</w:t>
+              <w:t>03 NAN</w:t>
             </w:r>
           </w:p>
         </w:tc>
@@ -10467,7 +10467,7 @@
               <w:t xml:space="preserve">Tonnage : </w:t>
             </w:r>
             <w:r>
-              <w:t>.00 Mt</w:t>
+              <w:t>46.20 Mt</w:t>
             </w:r>
           </w:p>
         </w:tc>
@@ -10515,7 +10515,7 @@
               <w:t xml:space="preserve">Total Received: </w:t>
             </w:r>
             <w:r>
-              <w:t xml:space="preserve"> 00  Units + Package</w:t>
+              <w:t xml:space="preserve"> 00  NAN</w:t>
             </w:r>
           </w:p>
         </w:tc>
@@ -10586,7 +10586,7 @@
               <w:t xml:space="preserve">Receiver : </w:t>
             </w:r>
             <w:r>
-              <w:t>EURL PODIOUM TRAVAUX PUBLICS</w:t>
+              <w:t>SARL MAKIBAT</w:t>
             </w:r>
           </w:p>
         </w:tc>
@@ -10609,7 +10609,7 @@
               <w:rPr>
                 <w:rFonts w:ascii="Agency FB" w:hAnsi="Agency FB"/>
               </w:rPr>
-              <w:t>Units + Package</w:t>
+              <w:t>NAN</w:t>
             </w:r>
           </w:p>
         </w:tc>
@@ -10630,7 +10630,7 @@
               <w:t xml:space="preserve">Manifested Quantity : </w:t>
             </w:r>
             <w:r>
-              <w:t>03 Units + Package</w:t>
+              <w:t>01 NAN</w:t>
             </w:r>
           </w:p>
         </w:tc>
@@ -10649,7 +10649,7 @@
               <w:t xml:space="preserve">Tonnage : </w:t>
             </w:r>
             <w:r>
-              <w:t>.00 Mt</w:t>
+              <w:t>8.30 Mt</w:t>
             </w:r>
           </w:p>
         </w:tc>
@@ -10697,7 +10697,7 @@
               <w:t xml:space="preserve">Total Received: </w:t>
             </w:r>
             <w:r>
-              <w:t xml:space="preserve"> 00  Units + Package</w:t>
+              <w:t xml:space="preserve"> 00  NAN</w:t>
             </w:r>
           </w:p>
         </w:tc>
@@ -10768,7 +10768,7 @@
               <w:t xml:space="preserve">Receiver : </w:t>
             </w:r>
             <w:r>
-              <w:t>SARL MAKIBAT</w:t>
+              <w:t>SARL SITIFIS OASIS INDUSTRIE</w:t>
             </w:r>
           </w:p>
         </w:tc>
@@ -10791,7 +10791,7 @@
               <w:rPr>
                 <w:rFonts w:ascii="Agency FB" w:hAnsi="Agency FB"/>
               </w:rPr>
-              <w:t>Units + Package</w:t>
+              <w:t>NAN</w:t>
             </w:r>
           </w:p>
         </w:tc>
@@ -10812,7 +10812,7 @@
               <w:t xml:space="preserve">Manifested Quantity : </w:t>
             </w:r>
             <w:r>
-              <w:t>01 Units + Package</w:t>
+              <w:t>180 NAN</w:t>
             </w:r>
           </w:p>
         </w:tc>
@@ -10831,7 +10831,7 @@
               <w:t xml:space="preserve">Tonnage : </w:t>
             </w:r>
             <w:r>
-              <w:t>.00 Mt</w:t>
+              <w:t>150.00 Mt</w:t>
             </w:r>
           </w:p>
         </w:tc>
@@ -10879,7 +10879,7 @@
               <w:t xml:space="preserve">Total Received: </w:t>
             </w:r>
             <w:r>
-              <w:t xml:space="preserve"> 00  Units + Package</w:t>
+              <w:t xml:space="preserve"> 00  NAN</w:t>
             </w:r>
           </w:p>
         </w:tc>
@@ -10950,7 +10950,7 @@
               <w:t xml:space="preserve">Receiver : </w:t>
             </w:r>
             <w:r>
-              <w:t>SARL SITIFIS OASIS INDUSTRIE</w:t>
+              <w:t>SH ENI GROUPEMENT</w:t>
             </w:r>
           </w:p>
         </w:tc>
@@ -10973,7 +10973,7 @@
               <w:rPr>
                 <w:rFonts w:ascii="Agency FB" w:hAnsi="Agency FB"/>
               </w:rPr>
-              <w:t>Units + Package</w:t>
+              <w:t>NAN</w:t>
             </w:r>
           </w:p>
         </w:tc>
@@ -10994,7 +10994,7 @@
               <w:t xml:space="preserve">Manifested Quantity : </w:t>
             </w:r>
             <w:r>
-              <w:t>180 Units + Package</w:t>
+              <w:t>9280 NAN</w:t>
             </w:r>
           </w:p>
         </w:tc>
@@ -11013,7 +11013,7 @@
               <w:t xml:space="preserve">Tonnage : </w:t>
             </w:r>
             <w:r>
-              <w:t>.00 Mt</w:t>
+              <w:t>9685.96 Mt</w:t>
             </w:r>
           </w:p>
         </w:tc>
@@ -11061,7 +11061,7 @@
               <w:t xml:space="preserve">Total Received: </w:t>
             </w:r>
             <w:r>
-              <w:t xml:space="preserve"> 00  Units + Package</w:t>
+              <w:t xml:space="preserve"> 00  NAN</w:t>
             </w:r>
           </w:p>
         </w:tc>
@@ -11132,7 +11132,7 @@
               <w:t xml:space="preserve">Receiver : </w:t>
             </w:r>
             <w:r>
-              <w:t>SH ENI GROUPEMENT</w:t>
+              <w:t>nan</w:t>
             </w:r>
           </w:p>
         </w:tc>
@@ -11155,7 +11155,7 @@
               <w:rPr>
                 <w:rFonts w:ascii="Agency FB" w:hAnsi="Agency FB"/>
               </w:rPr>
-              <w:t>Units + Package</w:t>
+              <w:t>NAN</w:t>
             </w:r>
           </w:p>
         </w:tc>
@@ -11176,7 +11176,7 @@
               <w:t xml:space="preserve">Manifested Quantity : </w:t>
             </w:r>
             <w:r>
-              <w:t>9280 Units + Package</w:t>
+              <w:t>00 NAN</w:t>
             </w:r>
           </w:p>
         </w:tc>
@@ -11243,7 +11243,7 @@
               <w:t xml:space="preserve">Total Received: </w:t>
             </w:r>
             <w:r>
-              <w:t xml:space="preserve"> 00  Units + Package</w:t>
+              <w:t xml:space="preserve"> 00  NAN</w:t>
             </w:r>
           </w:p>
         </w:tc>
@@ -11337,7 +11337,7 @@
               <w:rPr>
                 <w:rFonts w:ascii="Agency FB" w:hAnsi="Agency FB"/>
               </w:rPr>
-              <w:t>Units + Package</w:t>
+              <w:t>NAN</w:t>
             </w:r>
           </w:p>
         </w:tc>
@@ -11358,7 +11358,7 @@
               <w:t xml:space="preserve">Manifested Quantity : </w:t>
             </w:r>
             <w:r>
-              <w:t>00 Units + Package</w:t>
+              <w:t>00 NAN</w:t>
             </w:r>
           </w:p>
         </w:tc>
@@ -11425,7 +11425,7 @@
               <w:t xml:space="preserve">Total Received: </w:t>
             </w:r>
             <w:r>
-              <w:t xml:space="preserve"> 00  Units + Package</w:t>
+              <w:t xml:space="preserve"> 00  NAN</w:t>
             </w:r>
           </w:p>
         </w:tc>
@@ -11519,7 +11519,7 @@
               <w:rPr>
                 <w:rFonts w:ascii="Agency FB" w:hAnsi="Agency FB"/>
               </w:rPr>
-              <w:t>Units + Package</w:t>
+              <w:t>NAN</w:t>
             </w:r>
           </w:p>
         </w:tc>
@@ -11540,7 +11540,7 @@
               <w:t xml:space="preserve">Manifested Quantity : </w:t>
             </w:r>
             <w:r>
-              <w:t>00 Units + Package</w:t>
+              <w:t>00 NAN</w:t>
             </w:r>
           </w:p>
         </w:tc>
@@ -11607,7 +11607,7 @@
               <w:t xml:space="preserve">Total Received: </w:t>
             </w:r>
             <w:r>
-              <w:t xml:space="preserve"> 00  Units + Package</w:t>
+              <w:t xml:space="preserve"> 00  NAN</w:t>
             </w:r>
           </w:p>
         </w:tc>
@@ -11701,7 +11701,7 @@
               <w:rPr>
                 <w:rFonts w:ascii="Agency FB" w:hAnsi="Agency FB"/>
               </w:rPr>
-              <w:t>Units + Package</w:t>
+              <w:t>NAN</w:t>
             </w:r>
           </w:p>
         </w:tc>
@@ -11722,7 +11722,7 @@
               <w:t xml:space="preserve">Manifested Quantity : </w:t>
             </w:r>
             <w:r>
-              <w:t>00 Units + Package</w:t>
+              <w:t>00 NAN</w:t>
             </w:r>
           </w:p>
         </w:tc>
@@ -11789,7 +11789,7 @@
               <w:t xml:space="preserve">Total Received: </w:t>
             </w:r>
             <w:r>
-              <w:t xml:space="preserve"> 00  Units + Package</w:t>
+              <w:t xml:space="preserve"> 00  NAN</w:t>
             </w:r>
           </w:p>
         </w:tc>
@@ -11883,7 +11883,7 @@
               <w:rPr>
                 <w:rFonts w:ascii="Agency FB" w:hAnsi="Agency FB"/>
               </w:rPr>
-              <w:t>Units + Package</w:t>
+              <w:t>NAN</w:t>
             </w:r>
           </w:p>
         </w:tc>
@@ -11904,7 +11904,7 @@
               <w:t xml:space="preserve">Manifested Quantity : </w:t>
             </w:r>
             <w:r>
-              <w:t>00 Units + Package</w:t>
+              <w:t>00 NAN</w:t>
             </w:r>
           </w:p>
         </w:tc>
@@ -11971,7 +11971,7 @@
               <w:t xml:space="preserve">Total Received: </w:t>
             </w:r>
             <w:r>
-              <w:t xml:space="preserve"> 00  Units + Package</w:t>
+              <w:t xml:space="preserve"> 00  NAN</w:t>
             </w:r>
           </w:p>
         </w:tc>
@@ -12065,7 +12065,7 @@
               <w:rPr>
                 <w:rFonts w:ascii="Agency FB" w:hAnsi="Agency FB"/>
               </w:rPr>
-              <w:t>Units + Package</w:t>
+              <w:t>NAN</w:t>
             </w:r>
           </w:p>
         </w:tc>
@@ -12086,7 +12086,7 @@
               <w:t xml:space="preserve">Manifested Quantity : </w:t>
             </w:r>
             <w:r>
-              <w:t>00 Units + Package</w:t>
+              <w:t>00 NAN</w:t>
             </w:r>
           </w:p>
         </w:tc>
@@ -12153,7 +12153,7 @@
               <w:t xml:space="preserve">Total Received: </w:t>
             </w:r>
             <w:r>
-              <w:t xml:space="preserve"> 00  Units + Package</w:t>
+              <w:t xml:space="preserve"> 00  NAN</w:t>
             </w:r>
           </w:p>
         </w:tc>
@@ -12247,7 +12247,7 @@
               <w:rPr>
                 <w:rFonts w:ascii="Agency FB" w:hAnsi="Agency FB"/>
               </w:rPr>
-              <w:t>Units + Package</w:t>
+              <w:t>NAN</w:t>
             </w:r>
           </w:p>
         </w:tc>
@@ -12268,7 +12268,7 @@
               <w:t xml:space="preserve">Manifested Quantity : </w:t>
             </w:r>
             <w:r>
-              <w:t>00 Units + Package</w:t>
+              <w:t>00 NAN</w:t>
             </w:r>
           </w:p>
         </w:tc>
@@ -12287,7 +12287,7 @@
               <w:t xml:space="preserve">Tonnage : </w:t>
             </w:r>
             <w:r>
-              <w:t>50.24 Mt</w:t>
+              <w:t>.00 Mt</w:t>
             </w:r>
           </w:p>
         </w:tc>
@@ -12335,7 +12335,7 @@
               <w:t xml:space="preserve">Total Received: </w:t>
             </w:r>
             <w:r>
-              <w:t xml:space="preserve"> 00  Units + Package</w:t>
+              <w:t xml:space="preserve"> 00  NAN</w:t>
             </w:r>
           </w:p>
         </w:tc>
@@ -12429,7 +12429,7 @@
               <w:rPr>
                 <w:rFonts w:ascii="Agency FB" w:hAnsi="Agency FB"/>
               </w:rPr>
-              <w:t>Units + Package</w:t>
+              <w:t>NAN</w:t>
             </w:r>
           </w:p>
         </w:tc>
@@ -12450,7 +12450,7 @@
               <w:t xml:space="preserve">Manifested Quantity : </w:t>
             </w:r>
             <w:r>
-              <w:t>00 Units + Package</w:t>
+              <w:t>00 NAN</w:t>
             </w:r>
           </w:p>
         </w:tc>
@@ -12469,7 +12469,7 @@
               <w:t xml:space="preserve">Tonnage : </w:t>
             </w:r>
             <w:r>
-              <w:t>46.30 Mt</w:t>
+              <w:t>.00 Mt</w:t>
             </w:r>
           </w:p>
         </w:tc>
@@ -12517,7 +12517,7 @@
               <w:t xml:space="preserve">Total Received: </w:t>
             </w:r>
             <w:r>
-              <w:t xml:space="preserve"> 00  Units + Package</w:t>
+              <w:t xml:space="preserve"> 00  NAN</w:t>
             </w:r>
           </w:p>
         </w:tc>
@@ -12611,7 +12611,7 @@
               <w:rPr>
                 <w:rFonts w:ascii="Agency FB" w:hAnsi="Agency FB"/>
               </w:rPr>
-              <w:t>Units + Package</w:t>
+              <w:t>NAN</w:t>
             </w:r>
           </w:p>
         </w:tc>
@@ -12632,7 +12632,7 @@
               <w:t xml:space="preserve">Manifested Quantity : </w:t>
             </w:r>
             <w:r>
-              <w:t>00 Units + Package</w:t>
+              <w:t>00 NAN</w:t>
             </w:r>
           </w:p>
         </w:tc>
@@ -12651,7 +12651,7 @@
               <w:t xml:space="preserve">Tonnage : </w:t>
             </w:r>
             <w:r>
-              <w:t>14.00 Mt</w:t>
+              <w:t>.00 Mt</w:t>
             </w:r>
           </w:p>
         </w:tc>
@@ -12699,7 +12699,7 @@
               <w:t xml:space="preserve">Total Received: </w:t>
             </w:r>
             <w:r>
-              <w:t xml:space="preserve"> 00  Units + Package</w:t>
+              <w:t xml:space="preserve"> 00  NAN</w:t>
             </w:r>
           </w:p>
         </w:tc>
@@ -12793,7 +12793,7 @@
               <w:rPr>
                 <w:rFonts w:ascii="Agency FB" w:hAnsi="Agency FB"/>
               </w:rPr>
-              <w:t>Units + Package</w:t>
+              <w:t>NAN</w:t>
             </w:r>
           </w:p>
         </w:tc>
@@ -12814,7 +12814,7 @@
               <w:t xml:space="preserve">Manifested Quantity : </w:t>
             </w:r>
             <w:r>
-              <w:t>00 Units + Package</w:t>
+              <w:t>00 NAN</w:t>
             </w:r>
           </w:p>
         </w:tc>
@@ -12833,7 +12833,7 @@
               <w:t xml:space="preserve">Tonnage : </w:t>
             </w:r>
             <w:r>
-              <w:t>19.25 Mt</w:t>
+              <w:t>.00 Mt</w:t>
             </w:r>
           </w:p>
         </w:tc>
@@ -12881,7 +12881,7 @@
               <w:t xml:space="preserve">Total Received: </w:t>
             </w:r>
             <w:r>
-              <w:t xml:space="preserve"> 00  Units + Package</w:t>
+              <w:t xml:space="preserve"> 00  NAN</w:t>
             </w:r>
           </w:p>
         </w:tc>
@@ -12975,7 +12975,7 @@
               <w:rPr>
                 <w:rFonts w:ascii="Agency FB" w:hAnsi="Agency FB"/>
               </w:rPr>
-              <w:t>Units + Package</w:t>
+              <w:t>NAN</w:t>
             </w:r>
           </w:p>
         </w:tc>
@@ -12996,7 +12996,7 @@
               <w:t xml:space="preserve">Manifested Quantity : </w:t>
             </w:r>
             <w:r>
-              <w:t>00 Units + Package</w:t>
+              <w:t>00 NAN</w:t>
             </w:r>
           </w:p>
         </w:tc>
@@ -13015,7 +13015,7 @@
               <w:t xml:space="preserve">Tonnage : </w:t>
             </w:r>
             <w:r>
-              <w:t>26.00 Mt</w:t>
+              <w:t>.00 Mt</w:t>
             </w:r>
           </w:p>
         </w:tc>
@@ -13063,7 +13063,7 @@
               <w:t xml:space="preserve">Total Received: </w:t>
             </w:r>
             <w:r>
-              <w:t xml:space="preserve"> 00  Units + Package</w:t>
+              <w:t xml:space="preserve"> 00  NAN</w:t>
             </w:r>
           </w:p>
         </w:tc>
@@ -13157,7 +13157,7 @@
               <w:rPr>
                 <w:rFonts w:ascii="Agency FB" w:hAnsi="Agency FB"/>
               </w:rPr>
-              <w:t>Units + Package</w:t>
+              <w:t>NAN</w:t>
             </w:r>
           </w:p>
         </w:tc>
@@ -13178,7 +13178,7 @@
               <w:t xml:space="preserve">Manifested Quantity : </w:t>
             </w:r>
             <w:r>
-              <w:t>00 Units + Package</w:t>
+              <w:t>00 NAN</w:t>
             </w:r>
           </w:p>
         </w:tc>
@@ -13197,7 +13197,7 @@
               <w:t xml:space="preserve">Tonnage : </w:t>
             </w:r>
             <w:r>
-              <w:t>1088.51 Mt</w:t>
+              <w:t>.00 Mt</w:t>
             </w:r>
           </w:p>
         </w:tc>
@@ -13245,7 +13245,7 @@
               <w:t xml:space="preserve">Total Received: </w:t>
             </w:r>
             <w:r>
-              <w:t xml:space="preserve"> 00  Units + Package</w:t>
+              <w:t xml:space="preserve"> 00  NAN</w:t>
             </w:r>
           </w:p>
         </w:tc>
@@ -13339,7 +13339,7 @@
               <w:rPr>
                 <w:rFonts w:ascii="Agency FB" w:hAnsi="Agency FB"/>
               </w:rPr>
-              <w:t>Units + Package</w:t>
+              <w:t>NAN</w:t>
             </w:r>
           </w:p>
         </w:tc>
@@ -13360,7 +13360,7 @@
               <w:t xml:space="preserve">Manifested Quantity : </w:t>
             </w:r>
             <w:r>
-              <w:t>00 Units + Package</w:t>
+              <w:t>00 NAN</w:t>
             </w:r>
           </w:p>
         </w:tc>
@@ -13379,7 +13379,7 @@
               <w:t xml:space="preserve">Tonnage : </w:t>
             </w:r>
             <w:r>
-              <w:t>2285.38 Mt</w:t>
+              <w:t>.00 Mt</w:t>
             </w:r>
           </w:p>
         </w:tc>
@@ -13427,7 +13427,7 @@
               <w:t xml:space="preserve">Total Received: </w:t>
             </w:r>
             <w:r>
-              <w:t xml:space="preserve"> 00  Units + Package</w:t>
+              <w:t xml:space="preserve"> 00  NAN</w:t>
             </w:r>
           </w:p>
         </w:tc>
@@ -13521,7 +13521,7 @@
               <w:rPr>
                 <w:rFonts w:ascii="Agency FB" w:hAnsi="Agency FB"/>
               </w:rPr>
-              <w:t>Units + Package</w:t>
+              <w:t>NAN</w:t>
             </w:r>
           </w:p>
         </w:tc>
@@ -13542,7 +13542,7 @@
               <w:t xml:space="preserve">Manifested Quantity : </w:t>
             </w:r>
             <w:r>
-              <w:t>00 Units + Package</w:t>
+              <w:t>00 NAN</w:t>
             </w:r>
           </w:p>
         </w:tc>
@@ -13561,7 +13561,7 @@
               <w:t xml:space="preserve">Tonnage : </w:t>
             </w:r>
             <w:r>
-              <w:t>2135.34 Mt</w:t>
+              <w:t>.00 Mt</w:t>
             </w:r>
           </w:p>
         </w:tc>
@@ -13609,7 +13609,7 @@
               <w:t xml:space="preserve">Total Received: </w:t>
             </w:r>
             <w:r>
-              <w:t xml:space="preserve"> 00  Units + Package</w:t>
+              <w:t xml:space="preserve"> 00  NAN</w:t>
             </w:r>
           </w:p>
         </w:tc>
@@ -13703,7 +13703,7 @@
               <w:rPr>
                 <w:rFonts w:ascii="Agency FB" w:hAnsi="Agency FB"/>
               </w:rPr>
-              <w:t>Units + Package</w:t>
+              <w:t>NAN</w:t>
             </w:r>
           </w:p>
         </w:tc>
@@ -13724,7 +13724,7 @@
               <w:t xml:space="preserve">Manifested Quantity : </w:t>
             </w:r>
             <w:r>
-              <w:t>00 Units + Package</w:t>
+              <w:t>00 NAN</w:t>
             </w:r>
           </w:p>
         </w:tc>
@@ -13743,7 +13743,7 @@
               <w:t xml:space="preserve">Tonnage : </w:t>
             </w:r>
             <w:r>
-              <w:t>145.49 Mt</w:t>
+              <w:t>.00 Mt</w:t>
             </w:r>
           </w:p>
         </w:tc>
@@ -13791,7 +13791,7 @@
               <w:t xml:space="preserve">Total Received: </w:t>
             </w:r>
             <w:r>
-              <w:t xml:space="preserve"> 00  Units + Package</w:t>
+              <w:t xml:space="preserve"> 00  NAN</w:t>
             </w:r>
           </w:p>
         </w:tc>
@@ -13885,7 +13885,7 @@
               <w:rPr>
                 <w:rFonts w:ascii="Agency FB" w:hAnsi="Agency FB"/>
               </w:rPr>
-              <w:t>Units + Package</w:t>
+              <w:t>NAN</w:t>
             </w:r>
           </w:p>
         </w:tc>
@@ -13906,7 +13906,7 @@
               <w:t xml:space="preserve">Manifested Quantity : </w:t>
             </w:r>
             <w:r>
-              <w:t>00 Units + Package</w:t>
+              <w:t>00 NAN</w:t>
             </w:r>
           </w:p>
         </w:tc>
@@ -13925,7 +13925,7 @@
               <w:t xml:space="preserve">Tonnage : </w:t>
             </w:r>
             <w:r>
-              <w:t>1678.87 Mt</w:t>
+              <w:t>.00 Mt</w:t>
             </w:r>
           </w:p>
         </w:tc>
@@ -13973,7 +13973,7 @@
               <w:t xml:space="preserve">Total Received: </w:t>
             </w:r>
             <w:r>
-              <w:t xml:space="preserve"> 00  Units + Package</w:t>
+              <w:t xml:space="preserve"> 00  NAN</w:t>
             </w:r>
           </w:p>
         </w:tc>
@@ -14067,7 +14067,7 @@
               <w:rPr>
                 <w:rFonts w:ascii="Agency FB" w:hAnsi="Agency FB"/>
               </w:rPr>
-              <w:t>Units + Package</w:t>
+              <w:t>NAN</w:t>
             </w:r>
           </w:p>
         </w:tc>
@@ -14088,7 +14088,7 @@
               <w:t xml:space="preserve">Manifested Quantity : </w:t>
             </w:r>
             <w:r>
-              <w:t>00 Units + Package</w:t>
+              <w:t>00 NAN</w:t>
             </w:r>
           </w:p>
         </w:tc>
@@ -14107,7 +14107,7 @@
               <w:t xml:space="preserve">Tonnage : </w:t>
             </w:r>
             <w:r>
-              <w:t>1368.80 Mt</w:t>
+              <w:t>.00 Mt</w:t>
             </w:r>
           </w:p>
         </w:tc>
@@ -14155,7 +14155,7 @@
               <w:t xml:space="preserve">Total Received: </w:t>
             </w:r>
             <w:r>
-              <w:t xml:space="preserve"> 00  Units + Package</w:t>
+              <w:t xml:space="preserve"> 00  NAN</w:t>
             </w:r>
           </w:p>
         </w:tc>
@@ -14249,7 +14249,7 @@
               <w:rPr>
                 <w:rFonts w:ascii="Agency FB" w:hAnsi="Agency FB"/>
               </w:rPr>
-              <w:t>Units + Package</w:t>
+              <w:t>NAN</w:t>
             </w:r>
           </w:p>
         </w:tc>
@@ -14270,7 +14270,7 @@
               <w:t xml:space="preserve">Manifested Quantity : </w:t>
             </w:r>
             <w:r>
-              <w:t>00 Units + Package</w:t>
+              <w:t>00 NAN</w:t>
             </w:r>
           </w:p>
         </w:tc>
@@ -14289,7 +14289,7 @@
               <w:t xml:space="preserve">Tonnage : </w:t>
             </w:r>
             <w:r>
-              <w:t>778.72 Mt</w:t>
+              <w:t>.00 Mt</w:t>
             </w:r>
           </w:p>
         </w:tc>
@@ -14337,7 +14337,7 @@
               <w:t xml:space="preserve">Total Received: </w:t>
             </w:r>
             <w:r>
-              <w:t xml:space="preserve"> 00  Units + Package</w:t>
+              <w:t xml:space="preserve"> 00  NAN</w:t>
             </w:r>
           </w:p>
         </w:tc>
@@ -14431,7 +14431,7 @@
               <w:rPr>
                 <w:rFonts w:ascii="Agency FB" w:hAnsi="Agency FB"/>
               </w:rPr>
-              <w:t>Units + Package</w:t>
+              <w:t>NAN</w:t>
             </w:r>
           </w:p>
         </w:tc>
@@ -14452,7 +14452,7 @@
               <w:t xml:space="preserve">Manifested Quantity : </w:t>
             </w:r>
             <w:r>
-              <w:t>00 Units + Package</w:t>
+              <w:t>00 NAN</w:t>
             </w:r>
           </w:p>
         </w:tc>
@@ -14471,7 +14471,7 @@
               <w:t xml:space="preserve">Tonnage : </w:t>
             </w:r>
             <w:r>
-              <w:t>1032.46 Mt</w:t>
+              <w:t>.00 Mt</w:t>
             </w:r>
           </w:p>
         </w:tc>
@@ -14519,7 +14519,7 @@
               <w:t xml:space="preserve">Total Received: </w:t>
             </w:r>
             <w:r>
-              <w:t xml:space="preserve"> 00  Units + Package</w:t>
+              <w:t xml:space="preserve"> 00  NAN</w:t>
             </w:r>
           </w:p>
         </w:tc>
@@ -14613,7 +14613,7 @@
               <w:rPr>
                 <w:rFonts w:ascii="Agency FB" w:hAnsi="Agency FB"/>
               </w:rPr>
-              <w:t>Units + Package</w:t>
+              <w:t>NAN</w:t>
             </w:r>
           </w:p>
         </w:tc>
@@ -14634,7 +14634,7 @@
               <w:t xml:space="preserve">Manifested Quantity : </w:t>
             </w:r>
             <w:r>
-              <w:t>00 Units + Package</w:t>
+              <w:t>00 NAN</w:t>
             </w:r>
           </w:p>
         </w:tc>
@@ -14653,7 +14653,7 @@
               <w:t xml:space="preserve">Tonnage : </w:t>
             </w:r>
             <w:r>
-              <w:t>674.85 Mt</w:t>
+              <w:t>.00 Mt</w:t>
             </w:r>
           </w:p>
         </w:tc>
@@ -14701,7 +14701,7 @@
               <w:t xml:space="preserve">Total Received: </w:t>
             </w:r>
             <w:r>
-              <w:t xml:space="preserve"> 00  Units + Package</w:t>
+              <w:t xml:space="preserve"> 00  NAN</w:t>
             </w:r>
           </w:p>
         </w:tc>
@@ -14795,7 +14795,7 @@
               <w:rPr>
                 <w:rFonts w:ascii="Agency FB" w:hAnsi="Agency FB"/>
               </w:rPr>
-              <w:t>Units + Package</w:t>
+              <w:t>NAN</w:t>
             </w:r>
           </w:p>
         </w:tc>
@@ -14816,7 +14816,7 @@
               <w:t xml:space="preserve">Manifested Quantity : </w:t>
             </w:r>
             <w:r>
-              <w:t>00 Units + Package</w:t>
+              <w:t>00 NAN</w:t>
             </w:r>
           </w:p>
         </w:tc>
@@ -14835,7 +14835,7 @@
               <w:t xml:space="preserve">Tonnage : </w:t>
             </w:r>
             <w:r>
-              <w:t>642.91 Mt</w:t>
+              <w:t>.00 Mt</w:t>
             </w:r>
           </w:p>
         </w:tc>
@@ -14883,7 +14883,7 @@
               <w:t xml:space="preserve">Total Received: </w:t>
             </w:r>
             <w:r>
-              <w:t xml:space="preserve"> 00  Units + Package</w:t>
+              <w:t xml:space="preserve"> 00  NAN</w:t>
             </w:r>
           </w:p>
         </w:tc>
@@ -14977,7 +14977,7 @@
               <w:rPr>
                 <w:rFonts w:ascii="Agency FB" w:hAnsi="Agency FB"/>
               </w:rPr>
-              <w:t>Units + Package</w:t>
+              <w:t>NAN</w:t>
             </w:r>
           </w:p>
         </w:tc>
@@ -14998,7 +14998,7 @@
               <w:t xml:space="preserve">Manifested Quantity : </w:t>
             </w:r>
             <w:r>
-              <w:t>00 Units + Package</w:t>
+              <w:t>00 NAN</w:t>
             </w:r>
           </w:p>
         </w:tc>
@@ -15017,7 +15017,7 @@
               <w:t xml:space="preserve">Tonnage : </w:t>
             </w:r>
             <w:r>
-              <w:t>102.00 Mt</w:t>
+              <w:t>.00 Mt</w:t>
             </w:r>
           </w:p>
         </w:tc>
@@ -15065,7 +15065,7 @@
               <w:t xml:space="preserve">Total Received: </w:t>
             </w:r>
             <w:r>
-              <w:t xml:space="preserve"> 00  Units + Package</w:t>
+              <w:t xml:space="preserve"> 00  NAN</w:t>
             </w:r>
           </w:p>
         </w:tc>
@@ -15159,7 +15159,7 @@
               <w:rPr>
                 <w:rFonts w:ascii="Agency FB" w:hAnsi="Agency FB"/>
               </w:rPr>
-              <w:t>Units + Package</w:t>
+              <w:t>NAN</w:t>
             </w:r>
           </w:p>
         </w:tc>
@@ -15180,7 +15180,7 @@
               <w:t xml:space="preserve">Manifested Quantity : </w:t>
             </w:r>
             <w:r>
-              <w:t>00 Units + Package</w:t>
+              <w:t>00 NAN</w:t>
             </w:r>
           </w:p>
         </w:tc>
@@ -15199,7 +15199,7 @@
               <w:t xml:space="preserve">Tonnage : </w:t>
             </w:r>
             <w:r>
-              <w:t>34.15 Mt</w:t>
+              <w:t>.00 Mt</w:t>
             </w:r>
           </w:p>
         </w:tc>
@@ -15247,7 +15247,7 @@
               <w:t xml:space="preserve">Total Received: </w:t>
             </w:r>
             <w:r>
-              <w:t xml:space="preserve"> 00  Units + Package</w:t>
+              <w:t xml:space="preserve"> 00  NAN</w:t>
             </w:r>
           </w:p>
         </w:tc>
@@ -15341,7 +15341,7 @@
               <w:rPr>
                 <w:rFonts w:ascii="Agency FB" w:hAnsi="Agency FB"/>
               </w:rPr>
-              <w:t>Units + Package</w:t>
+              <w:t>NAN</w:t>
             </w:r>
           </w:p>
         </w:tc>
@@ -15362,7 +15362,7 @@
               <w:t xml:space="preserve">Manifested Quantity : </w:t>
             </w:r>
             <w:r>
-              <w:t>00 Units + Package</w:t>
+              <w:t>00 NAN</w:t>
             </w:r>
           </w:p>
         </w:tc>
@@ -15381,7 +15381,7 @@
               <w:t xml:space="preserve">Tonnage : </w:t>
             </w:r>
             <w:r>
-              <w:t>33.92 Mt</w:t>
+              <w:t>.00 Mt</w:t>
             </w:r>
           </w:p>
         </w:tc>
@@ -15429,7 +15429,7 @@
               <w:t xml:space="preserve">Total Received: </w:t>
             </w:r>
             <w:r>
-              <w:t xml:space="preserve"> 00  Units + Package</w:t>
+              <w:t xml:space="preserve"> 00  NAN</w:t>
             </w:r>
           </w:p>
         </w:tc>
@@ -15523,7 +15523,7 @@
               <w:rPr>
                 <w:rFonts w:ascii="Agency FB" w:hAnsi="Agency FB"/>
               </w:rPr>
-              <w:t>Units + Package</w:t>
+              <w:t>NAN</w:t>
             </w:r>
           </w:p>
         </w:tc>
@@ -15544,7 +15544,7 @@
               <w:t xml:space="preserve">Manifested Quantity : </w:t>
             </w:r>
             <w:r>
-              <w:t>00 Units + Package</w:t>
+              <w:t>00 NAN</w:t>
             </w:r>
           </w:p>
         </w:tc>
@@ -15563,7 +15563,7 @@
               <w:t xml:space="preserve">Tonnage : </w:t>
             </w:r>
             <w:r>
-              <w:t>34.30 Mt</w:t>
+              <w:t>.00 Mt</w:t>
             </w:r>
           </w:p>
         </w:tc>
@@ -15611,7 +15611,7 @@
               <w:t xml:space="preserve">Total Received: </w:t>
             </w:r>
             <w:r>
-              <w:t xml:space="preserve"> 00  Units + Package</w:t>
+              <w:t xml:space="preserve"> 00  NAN</w:t>
             </w:r>
           </w:p>
         </w:tc>
@@ -15705,7 +15705,7 @@
               <w:rPr>
                 <w:rFonts w:ascii="Agency FB" w:hAnsi="Agency FB"/>
               </w:rPr>
-              <w:t>Units + Package</w:t>
+              <w:t>NAN</w:t>
             </w:r>
           </w:p>
         </w:tc>
@@ -15726,7 +15726,7 @@
               <w:t xml:space="preserve">Manifested Quantity : </w:t>
             </w:r>
             <w:r>
-              <w:t>00 Units + Package</w:t>
+              <w:t>00 NAN</w:t>
             </w:r>
           </w:p>
         </w:tc>
@@ -15745,7 +15745,7 @@
               <w:t xml:space="preserve">Tonnage : </w:t>
             </w:r>
             <w:r>
-              <w:t>72.00 Mt</w:t>
+              <w:t>.00 Mt</w:t>
             </w:r>
           </w:p>
         </w:tc>
@@ -15793,7 +15793,7 @@
               <w:t xml:space="preserve">Total Received: </w:t>
             </w:r>
             <w:r>
-              <w:t xml:space="preserve"> 00  Units + Package</w:t>
+              <w:t xml:space="preserve"> 00  NAN</w:t>
             </w:r>
           </w:p>
         </w:tc>
@@ -15887,7 +15887,7 @@
               <w:rPr>
                 <w:rFonts w:ascii="Agency FB" w:hAnsi="Agency FB"/>
               </w:rPr>
-              <w:t>Units + Package</w:t>
+              <w:t>NAN</w:t>
             </w:r>
           </w:p>
         </w:tc>
@@ -15908,7 +15908,7 @@
               <w:t xml:space="preserve">Manifested Quantity : </w:t>
             </w:r>
             <w:r>
-              <w:t>00 Units + Package</w:t>
+              <w:t>00 NAN</w:t>
             </w:r>
           </w:p>
         </w:tc>
@@ -15927,7 +15927,7 @@
               <w:t xml:space="preserve">Tonnage : </w:t>
             </w:r>
             <w:r>
-              <w:t>72.00 Mt</w:t>
+              <w:t>.00 Mt</w:t>
             </w:r>
           </w:p>
         </w:tc>
@@ -15975,7 +15975,7 @@
               <w:t xml:space="preserve">Total Received: </w:t>
             </w:r>
             <w:r>
-              <w:t xml:space="preserve"> 00  Units + Package</w:t>
+              <w:t xml:space="preserve"> 00  NAN</w:t>
             </w:r>
           </w:p>
         </w:tc>
@@ -16069,7 +16069,7 @@
               <w:rPr>
                 <w:rFonts w:ascii="Agency FB" w:hAnsi="Agency FB"/>
               </w:rPr>
-              <w:t>Units + Package</w:t>
+              <w:t>NAN</w:t>
             </w:r>
           </w:p>
         </w:tc>
@@ -16090,7 +16090,7 @@
               <w:t xml:space="preserve">Manifested Quantity : </w:t>
             </w:r>
             <w:r>
-              <w:t>00 Units + Package</w:t>
+              <w:t>00 NAN</w:t>
             </w:r>
           </w:p>
         </w:tc>
@@ -16109,7 +16109,7 @@
               <w:t xml:space="preserve">Tonnage : </w:t>
             </w:r>
             <w:r>
-              <w:t>72.00 Mt</w:t>
+              <w:t>.00 Mt</w:t>
             </w:r>
           </w:p>
         </w:tc>
@@ -16157,7 +16157,7 @@
               <w:t xml:space="preserve">Total Received: </w:t>
             </w:r>
             <w:r>
-              <w:t xml:space="preserve"> 00  Units + Package</w:t>
+              <w:t xml:space="preserve"> 00  NAN</w:t>
             </w:r>
           </w:p>
         </w:tc>
@@ -16251,7 +16251,7 @@
               <w:rPr>
                 <w:rFonts w:ascii="Agency FB" w:hAnsi="Agency FB"/>
               </w:rPr>
-              <w:t>Units + Package</w:t>
+              <w:t>NAN</w:t>
             </w:r>
           </w:p>
         </w:tc>
@@ -16272,7 +16272,7 @@
               <w:t xml:space="preserve">Manifested Quantity : </w:t>
             </w:r>
             <w:r>
-              <w:t>00 Units + Package</w:t>
+              <w:t>00 NAN</w:t>
             </w:r>
           </w:p>
         </w:tc>
@@ -16291,7 +16291,7 @@
               <w:t xml:space="preserve">Tonnage : </w:t>
             </w:r>
             <w:r>
-              <w:t>37.60 Mt</w:t>
+              <w:t>.00 Mt</w:t>
             </w:r>
           </w:p>
         </w:tc>
@@ -16339,7 +16339,7 @@
               <w:t xml:space="preserve">Total Received: </w:t>
             </w:r>
             <w:r>
-              <w:t xml:space="preserve"> 00  Units + Package</w:t>
+              <w:t xml:space="preserve"> 00  NAN</w:t>
             </w:r>
           </w:p>
         </w:tc>
@@ -16433,7 +16433,7 @@
               <w:rPr>
                 <w:rFonts w:ascii="Agency FB" w:hAnsi="Agency FB"/>
               </w:rPr>
-              <w:t>Units + Package</w:t>
+              <w:t>NAN</w:t>
             </w:r>
           </w:p>
         </w:tc>
@@ -16454,7 +16454,7 @@
               <w:t xml:space="preserve">Manifested Quantity : </w:t>
             </w:r>
             <w:r>
-              <w:t>00 Units + Package</w:t>
+              <w:t>00 NAN</w:t>
             </w:r>
           </w:p>
         </w:tc>
@@ -16473,7 +16473,7 @@
               <w:t xml:space="preserve">Tonnage : </w:t>
             </w:r>
             <w:r>
-              <w:t>20.50 Mt</w:t>
+              <w:t>.00 Mt</w:t>
             </w:r>
           </w:p>
         </w:tc>
@@ -16521,7 +16521,7 @@
               <w:t xml:space="preserve">Total Received: </w:t>
             </w:r>
             <w:r>
-              <w:t xml:space="preserve"> 00  Units + Package</w:t>
+              <w:t xml:space="preserve"> 00  NAN</w:t>
             </w:r>
           </w:p>
         </w:tc>
@@ -16615,7 +16615,7 @@
               <w:rPr>
                 <w:rFonts w:ascii="Agency FB" w:hAnsi="Agency FB"/>
               </w:rPr>
-              <w:t>Units + Package</w:t>
+              <w:t>NAN</w:t>
             </w:r>
           </w:p>
         </w:tc>
@@ -16636,7 +16636,7 @@
               <w:t xml:space="preserve">Manifested Quantity : </w:t>
             </w:r>
             <w:r>
-              <w:t>00 Units + Package</w:t>
+              <w:t>00 NAN</w:t>
             </w:r>
           </w:p>
         </w:tc>
@@ -16655,7 +16655,7 @@
               <w:t xml:space="preserve">Tonnage : </w:t>
             </w:r>
             <w:r>
-              <w:t>46.20 Mt</w:t>
+              <w:t>.00 Mt</w:t>
             </w:r>
           </w:p>
         </w:tc>
@@ -16703,7 +16703,7 @@
               <w:t xml:space="preserve">Total Received: </w:t>
             </w:r>
             <w:r>
-              <w:t xml:space="preserve"> 00  Units + Package</w:t>
+              <w:t xml:space="preserve"> 00  NAN</w:t>
             </w:r>
           </w:p>
         </w:tc>
@@ -16797,7 +16797,7 @@
               <w:rPr>
                 <w:rFonts w:ascii="Agency FB" w:hAnsi="Agency FB"/>
               </w:rPr>
-              <w:t>Units + Package</w:t>
+              <w:t>NAN</w:t>
             </w:r>
           </w:p>
         </w:tc>
@@ -16818,7 +16818,7 @@
               <w:t xml:space="preserve">Manifested Quantity : </w:t>
             </w:r>
             <w:r>
-              <w:t>00 Units + Package</w:t>
+              <w:t>00 NAN</w:t>
             </w:r>
           </w:p>
         </w:tc>
@@ -16837,7 +16837,7 @@
               <w:t xml:space="preserve">Tonnage : </w:t>
             </w:r>
             <w:r>
-              <w:t>13.36 Mt</w:t>
+              <w:t>.00 Mt</w:t>
             </w:r>
           </w:p>
         </w:tc>
@@ -16885,7 +16885,7 @@
               <w:t xml:space="preserve">Total Received: </w:t>
             </w:r>
             <w:r>
-              <w:t xml:space="preserve"> 00  Units + Package</w:t>
+              <w:t xml:space="preserve"> 00  NAN</w:t>
             </w:r>
           </w:p>
         </w:tc>
@@ -16979,7 +16979,7 @@
               <w:rPr>
                 <w:rFonts w:ascii="Agency FB" w:hAnsi="Agency FB"/>
               </w:rPr>
-              <w:t>Units + Package</w:t>
+              <w:t>NAN</w:t>
             </w:r>
           </w:p>
         </w:tc>
@@ -17000,7 +17000,7 @@
               <w:t xml:space="preserve">Manifested Quantity : </w:t>
             </w:r>
             <w:r>
-              <w:t>00 Units + Package</w:t>
+              <w:t>00 NAN</w:t>
             </w:r>
           </w:p>
         </w:tc>
@@ -17019,7 +17019,7 @@
               <w:t xml:space="preserve">Tonnage : </w:t>
             </w:r>
             <w:r>
-              <w:t>8.30 Mt</w:t>
+              <w:t>.00 Mt</w:t>
             </w:r>
           </w:p>
         </w:tc>
@@ -17067,7 +17067,7 @@
               <w:t xml:space="preserve">Total Received: </w:t>
             </w:r>
             <w:r>
-              <w:t xml:space="preserve"> 00  Units + Package</w:t>
+              <w:t xml:space="preserve"> 00  NAN</w:t>
             </w:r>
           </w:p>
         </w:tc>
@@ -17161,7 +17161,7 @@
               <w:rPr>
                 <w:rFonts w:ascii="Agency FB" w:hAnsi="Agency FB"/>
               </w:rPr>
-              <w:t>Units + Package</w:t>
+              <w:t>NAN</w:t>
             </w:r>
           </w:p>
         </w:tc>
@@ -17182,7 +17182,7 @@
               <w:t xml:space="preserve">Manifested Quantity : </w:t>
             </w:r>
             <w:r>
-              <w:t>00 Units + Package</w:t>
+              <w:t>00 NAN</w:t>
             </w:r>
           </w:p>
         </w:tc>
@@ -17201,7 +17201,7 @@
               <w:t xml:space="preserve">Tonnage : </w:t>
             </w:r>
             <w:r>
-              <w:t>8.30 Mt</w:t>
+              <w:t>.00 Mt</w:t>
             </w:r>
           </w:p>
         </w:tc>
@@ -17249,7 +17249,7 @@
               <w:t xml:space="preserve">Total Received: </w:t>
             </w:r>
             <w:r>
-              <w:t xml:space="preserve"> 00  Units + Package</w:t>
+              <w:t xml:space="preserve"> 00  NAN</w:t>
             </w:r>
           </w:p>
         </w:tc>
@@ -17343,7 +17343,7 @@
               <w:rPr>
                 <w:rFonts w:ascii="Agency FB" w:hAnsi="Agency FB"/>
               </w:rPr>
-              <w:t>Units + Package</w:t>
+              <w:t>NAN</w:t>
             </w:r>
           </w:p>
         </w:tc>
@@ -17364,7 +17364,7 @@
               <w:t xml:space="preserve">Manifested Quantity : </w:t>
             </w:r>
             <w:r>
-              <w:t>00 Units + Package</w:t>
+              <w:t>00 NAN</w:t>
             </w:r>
           </w:p>
         </w:tc>
@@ -17383,7 +17383,7 @@
               <w:t xml:space="preserve">Tonnage : </w:t>
             </w:r>
             <w:r>
-              <w:t>13.75 Mt</w:t>
+              <w:t>.00 Mt</w:t>
             </w:r>
           </w:p>
         </w:tc>
@@ -17431,7 +17431,7 @@
               <w:t xml:space="preserve">Total Received: </w:t>
             </w:r>
             <w:r>
-              <w:t xml:space="preserve"> 00  Units + Package</w:t>
+              <w:t xml:space="preserve"> 00  NAN</w:t>
             </w:r>
           </w:p>
         </w:tc>
@@ -17525,7 +17525,7 @@
               <w:rPr>
                 <w:rFonts w:ascii="Agency FB" w:hAnsi="Agency FB"/>
               </w:rPr>
-              <w:t>Units + Package</w:t>
+              <w:t>NAN</w:t>
             </w:r>
           </w:p>
         </w:tc>
@@ -17546,7 +17546,7 @@
               <w:t xml:space="preserve">Manifested Quantity : </w:t>
             </w:r>
             <w:r>
-              <w:t>00 Units + Package</w:t>
+              <w:t>00 NAN</w:t>
             </w:r>
           </w:p>
         </w:tc>
@@ -17565,7 +17565,7 @@
               <w:t xml:space="preserve">Tonnage : </w:t>
             </w:r>
             <w:r>
-              <w:t>150.00 Mt</w:t>
+              <w:t>.00 Mt</w:t>
             </w:r>
           </w:p>
         </w:tc>
@@ -17613,7 +17613,7 @@
               <w:t xml:space="preserve">Total Received: </w:t>
             </w:r>
             <w:r>
-              <w:t xml:space="preserve"> 00  Units + Package</w:t>
+              <w:t xml:space="preserve"> 00  NAN</w:t>
             </w:r>
           </w:p>
         </w:tc>
@@ -17707,7 +17707,7 @@
               <w:rPr>
                 <w:rFonts w:ascii="Agency FB" w:hAnsi="Agency FB"/>
               </w:rPr>
-              <w:t>Units + Package</w:t>
+              <w:t>NAN</w:t>
             </w:r>
           </w:p>
         </w:tc>
@@ -17728,7 +17728,7 @@
               <w:t xml:space="preserve">Manifested Quantity : </w:t>
             </w:r>
             <w:r>
-              <w:t>00 Units + Package</w:t>
+              <w:t>00 NAN</w:t>
             </w:r>
           </w:p>
         </w:tc>
@@ -17747,7 +17747,7 @@
               <w:t xml:space="preserve">Tonnage : </w:t>
             </w:r>
             <w:r>
-              <w:t>467.36 Mt</w:t>
+              <w:t>.00 Mt</w:t>
             </w:r>
           </w:p>
         </w:tc>
@@ -17795,7 +17795,7 @@
               <w:t xml:space="preserve">Total Received: </w:t>
             </w:r>
             <w:r>
-              <w:t xml:space="preserve"> 00  Units + Package</w:t>
+              <w:t xml:space="preserve"> 00  NAN</w:t>
             </w:r>
           </w:p>
         </w:tc>
@@ -17889,7 +17889,7 @@
               <w:rPr>
                 <w:rFonts w:ascii="Agency FB" w:hAnsi="Agency FB"/>
               </w:rPr>
-              <w:t>Units + Package</w:t>
+              <w:t>NAN</w:t>
             </w:r>
           </w:p>
         </w:tc>
@@ -17910,7 +17910,7 @@
               <w:t xml:space="preserve">Manifested Quantity : </w:t>
             </w:r>
             <w:r>
-              <w:t>00 Units + Package</w:t>
+              <w:t>00 NAN</w:t>
             </w:r>
           </w:p>
         </w:tc>
@@ -17929,7 +17929,7 @@
               <w:t xml:space="preserve">Tonnage : </w:t>
             </w:r>
             <w:r>
-              <w:t>346.11 Mt</w:t>
+              <w:t>.00 Mt</w:t>
             </w:r>
           </w:p>
         </w:tc>
@@ -17977,7 +17977,7 @@
               <w:t xml:space="preserve">Total Received: </w:t>
             </w:r>
             <w:r>
-              <w:t xml:space="preserve"> 00  Units + Package</w:t>
+              <w:t xml:space="preserve"> 00  NAN</w:t>
             </w:r>
           </w:p>
         </w:tc>
@@ -18071,7 +18071,7 @@
               <w:rPr>
                 <w:rFonts w:ascii="Agency FB" w:hAnsi="Agency FB"/>
               </w:rPr>
-              <w:t>Units + Package</w:t>
+              <w:t>NAN</w:t>
             </w:r>
           </w:p>
         </w:tc>
@@ -18092,7 +18092,7 @@
               <w:t xml:space="preserve">Manifested Quantity : </w:t>
             </w:r>
             <w:r>
-              <w:t>00 Units + Package</w:t>
+              <w:t>00 NAN</w:t>
             </w:r>
           </w:p>
         </w:tc>
@@ -18111,7 +18111,7 @@
               <w:t xml:space="preserve">Tonnage : </w:t>
             </w:r>
             <w:r>
-              <w:t>359.50 Mt</w:t>
+              <w:t>.00 Mt</w:t>
             </w:r>
           </w:p>
         </w:tc>
@@ -18159,7 +18159,7 @@
               <w:t xml:space="preserve">Total Received: </w:t>
             </w:r>
             <w:r>
-              <w:t xml:space="preserve"> 00  Units + Package</w:t>
+              <w:t xml:space="preserve"> 00  NAN</w:t>
             </w:r>
           </w:p>
         </w:tc>
@@ -18253,7 +18253,7 @@
               <w:rPr>
                 <w:rFonts w:ascii="Agency FB" w:hAnsi="Agency FB"/>
               </w:rPr>
-              <w:t>Units + Package</w:t>
+              <w:t>NAN</w:t>
             </w:r>
           </w:p>
         </w:tc>
@@ -18274,7 +18274,7 @@
               <w:t xml:space="preserve">Manifested Quantity : </w:t>
             </w:r>
             <w:r>
-              <w:t>00 Units + Package</w:t>
+              <w:t>00 NAN</w:t>
             </w:r>
           </w:p>
         </w:tc>
@@ -18293,7 +18293,7 @@
               <w:t xml:space="preserve">Tonnage : </w:t>
             </w:r>
             <w:r>
-              <w:t>4163.49 Mt</w:t>
+              <w:t>.00 Mt</w:t>
             </w:r>
           </w:p>
         </w:tc>
@@ -18341,7 +18341,7 @@
               <w:t xml:space="preserve">Total Received: </w:t>
             </w:r>
             <w:r>
-              <w:t xml:space="preserve"> 00  Units + Package</w:t>
+              <w:t xml:space="preserve"> 00  NAN</w:t>
             </w:r>
           </w:p>
         </w:tc>
@@ -18435,7 +18435,7 @@
               <w:rPr>
                 <w:rFonts w:ascii="Agency FB" w:hAnsi="Agency FB"/>
               </w:rPr>
-              <w:t>Units + Package</w:t>
+              <w:t>NAN</w:t>
             </w:r>
           </w:p>
         </w:tc>
@@ -18456,7 +18456,7 @@
               <w:t xml:space="preserve">Manifested Quantity : </w:t>
             </w:r>
             <w:r>
-              <w:t>00 Units + Package</w:t>
+              <w:t>00 NAN</w:t>
             </w:r>
           </w:p>
         </w:tc>
@@ -18475,7 +18475,7 @@
               <w:t xml:space="preserve">Tonnage : </w:t>
             </w:r>
             <w:r>
-              <w:t>9099.88 Mt</w:t>
+              <w:t>.00 Mt</w:t>
             </w:r>
           </w:p>
         </w:tc>
@@ -18523,553 +18523,7 @@
               <w:t xml:space="preserve">Total Received: </w:t>
             </w:r>
             <w:r>
-              <w:t xml:space="preserve"> 00  Units + Package</w:t>
-            </w:r>
-          </w:p>
-        </w:tc>
-        <w:tc>
-          <w:tcPr>
-            <w:tcW w:type="dxa" w:w="4819"/>
-          </w:tcPr>
-          <w:p/>
-        </w:tc>
-      </w:tr>
-      <w:tr>
-        <w:tc>
-          <w:tcPr>
-            <w:tcW w:type="dxa" w:w="14173"/>
-          </w:tcPr>
-          <w:p>
-            <w:r>
-              <w:rPr>
-                <w:b/>
-              </w:rPr>
-              <w:t>The Quantity Will Be confirmed after delivery Cargo.</w:t>
-            </w:r>
-          </w:p>
-        </w:tc>
-        <w:tc>
-          <w:tcPr>
-            <w:tcW w:type="dxa" w:w="4819"/>
-          </w:tcPr>
-          <w:p/>
-        </w:tc>
-      </w:tr>
-    </w:tbl>
-    <w:p>
-      <w:pPr>
-        <w:jc w:val="center"/>
-      </w:pPr>
-      <w:r>
-        <w:rPr>
-          <w:b/>
-        </w:rPr>
-        <w:t>=*=*=*=*=*=*=*=*=*=*=*=*=*=*=*=*=*=*=*=*=*=*=*=*=*=*=*=*=*</w:t>
-      </w:r>
-    </w:p>
-    <w:tbl>
-      <w:tblPr>
-        <w:tblW w:type="auto" w:w="0"/>
-        <w:jc w:val="center"/>
-        <w:tblLayout w:type="autofit"/>
-        <w:tblLook w:firstColumn="1" w:firstRow="1" w:lastColumn="0" w:lastRow="0" w:noHBand="0" w:noVBand="1" w:val="04A0"/>
-      </w:tblPr>
-      <w:tblGrid>
-        <w:gridCol w:w="4819"/>
-        <w:gridCol w:w="4819"/>
-      </w:tblGrid>
-      <w:tr>
-        <w:tc>
-          <w:tcPr>
-            <w:tcW w:type="dxa" w:w="5102"/>
-          </w:tcPr>
-          <w:p>
-            <w:pPr>
-              <w:jc w:val="left"/>
-            </w:pPr>
-            <w:r>
-              <w:rPr>
-                <w:b/>
-              </w:rPr>
-              <w:t xml:space="preserve">Receiver : </w:t>
-            </w:r>
-            <w:r>
-              <w:t>nan</w:t>
-            </w:r>
-          </w:p>
-        </w:tc>
-        <w:tc>
-          <w:tcPr>
-            <w:tcW w:type="dxa" w:w="5102"/>
-          </w:tcPr>
-          <w:p>
-            <w:pPr>
-              <w:jc w:val="left"/>
-            </w:pPr>
-            <w:r>
-              <w:rPr>
-                <w:rFonts w:ascii="Agency FB" w:hAnsi="Agency FB"/>
-                <w:b/>
-              </w:rPr>
-              <w:t xml:space="preserve">Commodity : </w:t>
-            </w:r>
-            <w:r>
-              <w:rPr>
-                <w:rFonts w:ascii="Agency FB" w:hAnsi="Agency FB"/>
-              </w:rPr>
-              <w:t>Units + Package</w:t>
-            </w:r>
-          </w:p>
-        </w:tc>
-      </w:tr>
-      <w:tr>
-        <w:tc>
-          <w:tcPr>
-            <w:tcW w:type="dxa" w:w="6803"/>
-          </w:tcPr>
-          <w:p>
-            <w:pPr>
-              <w:jc w:val="left"/>
-            </w:pPr>
-            <w:r>
-              <w:rPr>
-                <w:b/>
-              </w:rPr>
-              <w:t xml:space="preserve">Manifested Quantity : </w:t>
-            </w:r>
-            <w:r>
-              <w:t>00 Units + Package</w:t>
-            </w:r>
-          </w:p>
-        </w:tc>
-        <w:tc>
-          <w:tcPr>
-            <w:tcW w:type="dxa" w:w="2835"/>
-          </w:tcPr>
-          <w:p>
-            <w:pPr>
-              <w:jc w:val="left"/>
-            </w:pPr>
-            <w:r>
-              <w:rPr>
-                <w:b/>
-              </w:rPr>
-              <w:t xml:space="preserve">Tonnage : </w:t>
-            </w:r>
-            <w:r>
-              <w:t>586.08 Mt</w:t>
-            </w:r>
-          </w:p>
-        </w:tc>
-      </w:tr>
-      <w:tr>
-        <w:tc>
-          <w:tcPr>
-            <w:tcW w:type="dxa" w:w="17008"/>
-          </w:tcPr>
-          <w:p>
-            <w:pPr>
-              <w:jc w:val="left"/>
-            </w:pPr>
-            <w:r>
-              <w:rPr>
-                <w:b/>
-              </w:rPr>
-              <w:t xml:space="preserve">Received:    </w:t>
-            </w:r>
-            <w:r>
-              <w:t>Packaging damaged on board</w:t>
-            </w:r>
-          </w:p>
-        </w:tc>
-        <w:tc>
-          <w:tcPr>
-            <w:tcW w:type="dxa" w:w="4819"/>
-          </w:tcPr>
-          <w:p/>
-        </w:tc>
-      </w:tr>
-      <w:tr>
-        <w:tc>
-          <w:tcPr>
-            <w:tcW w:type="dxa" w:w="6803"/>
-          </w:tcPr>
-          <w:p>
-            <w:pPr>
-              <w:jc w:val="left"/>
-            </w:pPr>
-            <w:r>
-              <w:rPr>
-                <w:b/>
-              </w:rPr>
-              <w:t xml:space="preserve">Total Received: </w:t>
-            </w:r>
-            <w:r>
-              <w:t xml:space="preserve"> 00  Units + Package</w:t>
-            </w:r>
-          </w:p>
-        </w:tc>
-        <w:tc>
-          <w:tcPr>
-            <w:tcW w:type="dxa" w:w="4819"/>
-          </w:tcPr>
-          <w:p/>
-        </w:tc>
-      </w:tr>
-      <w:tr>
-        <w:tc>
-          <w:tcPr>
-            <w:tcW w:type="dxa" w:w="14173"/>
-          </w:tcPr>
-          <w:p>
-            <w:r>
-              <w:rPr>
-                <w:b/>
-              </w:rPr>
-              <w:t>The Quantity Will Be confirmed after delivery Cargo.</w:t>
-            </w:r>
-          </w:p>
-        </w:tc>
-        <w:tc>
-          <w:tcPr>
-            <w:tcW w:type="dxa" w:w="4819"/>
-          </w:tcPr>
-          <w:p/>
-        </w:tc>
-      </w:tr>
-    </w:tbl>
-    <w:p>
-      <w:pPr>
-        <w:jc w:val="center"/>
-      </w:pPr>
-      <w:r>
-        <w:rPr>
-          <w:b/>
-        </w:rPr>
-        <w:t>=*=*=*=*=*=*=*=*=*=*=*=*=*=*=*=*=*=*=*=*=*=*=*=*=*=*=*=*=*</w:t>
-      </w:r>
-    </w:p>
-    <w:tbl>
-      <w:tblPr>
-        <w:tblW w:type="auto" w:w="0"/>
-        <w:jc w:val="center"/>
-        <w:tblLayout w:type="autofit"/>
-        <w:tblLook w:firstColumn="1" w:firstRow="1" w:lastColumn="0" w:lastRow="0" w:noHBand="0" w:noVBand="1" w:val="04A0"/>
-      </w:tblPr>
-      <w:tblGrid>
-        <w:gridCol w:w="4819"/>
-        <w:gridCol w:w="4819"/>
-      </w:tblGrid>
-      <w:tr>
-        <w:tc>
-          <w:tcPr>
-            <w:tcW w:type="dxa" w:w="5102"/>
-          </w:tcPr>
-          <w:p>
-            <w:pPr>
-              <w:jc w:val="left"/>
-            </w:pPr>
-            <w:r>
-              <w:rPr>
-                <w:b/>
-              </w:rPr>
-              <w:t xml:space="preserve">Receiver : </w:t>
-            </w:r>
-            <w:r>
-              <w:t>nan</w:t>
-            </w:r>
-          </w:p>
-        </w:tc>
-        <w:tc>
-          <w:tcPr>
-            <w:tcW w:type="dxa" w:w="5102"/>
-          </w:tcPr>
-          <w:p>
-            <w:pPr>
-              <w:jc w:val="left"/>
-            </w:pPr>
-            <w:r>
-              <w:rPr>
-                <w:rFonts w:ascii="Agency FB" w:hAnsi="Agency FB"/>
-                <w:b/>
-              </w:rPr>
-              <w:t xml:space="preserve">Commodity : </w:t>
-            </w:r>
-            <w:r>
-              <w:rPr>
-                <w:rFonts w:ascii="Agency FB" w:hAnsi="Agency FB"/>
-              </w:rPr>
-              <w:t>Units + Package</w:t>
-            </w:r>
-          </w:p>
-        </w:tc>
-      </w:tr>
-      <w:tr>
-        <w:tc>
-          <w:tcPr>
-            <w:tcW w:type="dxa" w:w="6803"/>
-          </w:tcPr>
-          <w:p>
-            <w:pPr>
-              <w:jc w:val="left"/>
-            </w:pPr>
-            <w:r>
-              <w:rPr>
-                <w:b/>
-              </w:rPr>
-              <w:t xml:space="preserve">Manifested Quantity : </w:t>
-            </w:r>
-            <w:r>
-              <w:t>00 Units + Package</w:t>
-            </w:r>
-          </w:p>
-        </w:tc>
-        <w:tc>
-          <w:tcPr>
-            <w:tcW w:type="dxa" w:w="2835"/>
-          </w:tcPr>
-          <w:p>
-            <w:pPr>
-              <w:jc w:val="left"/>
-            </w:pPr>
-            <w:r>
-              <w:rPr>
-                <w:b/>
-              </w:rPr>
-              <w:t xml:space="preserve">Tonnage : </w:t>
-            </w:r>
-            <w:r>
-              <w:t>35009.82 Mt</w:t>
-            </w:r>
-          </w:p>
-        </w:tc>
-      </w:tr>
-      <w:tr>
-        <w:tc>
-          <w:tcPr>
-            <w:tcW w:type="dxa" w:w="17008"/>
-          </w:tcPr>
-          <w:p>
-            <w:pPr>
-              <w:jc w:val="left"/>
-            </w:pPr>
-            <w:r>
-              <w:rPr>
-                <w:b/>
-              </w:rPr>
-              <w:t xml:space="preserve">Received:    </w:t>
-            </w:r>
-            <w:r>
-              <w:t>Packaging damaged on board</w:t>
-            </w:r>
-          </w:p>
-        </w:tc>
-        <w:tc>
-          <w:tcPr>
-            <w:tcW w:type="dxa" w:w="4819"/>
-          </w:tcPr>
-          <w:p/>
-        </w:tc>
-      </w:tr>
-      <w:tr>
-        <w:tc>
-          <w:tcPr>
-            <w:tcW w:type="dxa" w:w="6803"/>
-          </w:tcPr>
-          <w:p>
-            <w:pPr>
-              <w:jc w:val="left"/>
-            </w:pPr>
-            <w:r>
-              <w:rPr>
-                <w:b/>
-              </w:rPr>
-              <w:t xml:space="preserve">Total Received: </w:t>
-            </w:r>
-            <w:r>
-              <w:t xml:space="preserve"> 00  Units + Package</w:t>
-            </w:r>
-          </w:p>
-        </w:tc>
-        <w:tc>
-          <w:tcPr>
-            <w:tcW w:type="dxa" w:w="4819"/>
-          </w:tcPr>
-          <w:p/>
-        </w:tc>
-      </w:tr>
-      <w:tr>
-        <w:tc>
-          <w:tcPr>
-            <w:tcW w:type="dxa" w:w="14173"/>
-          </w:tcPr>
-          <w:p>
-            <w:r>
-              <w:rPr>
-                <w:b/>
-              </w:rPr>
-              <w:t>The Quantity Will Be confirmed after delivery Cargo.</w:t>
-            </w:r>
-          </w:p>
-        </w:tc>
-        <w:tc>
-          <w:tcPr>
-            <w:tcW w:type="dxa" w:w="4819"/>
-          </w:tcPr>
-          <w:p/>
-        </w:tc>
-      </w:tr>
-    </w:tbl>
-    <w:p>
-      <w:pPr>
-        <w:jc w:val="center"/>
-      </w:pPr>
-      <w:r>
-        <w:rPr>
-          <w:b/>
-        </w:rPr>
-        <w:t>=*=*=*=*=*=*=*=*=*=*=*=*=*=*=*=*=*=*=*=*=*=*=*=*=*=*=*=*=*</w:t>
-      </w:r>
-    </w:p>
-    <w:tbl>
-      <w:tblPr>
-        <w:tblW w:type="auto" w:w="0"/>
-        <w:jc w:val="center"/>
-        <w:tblLayout w:type="autofit"/>
-        <w:tblLook w:firstColumn="1" w:firstRow="1" w:lastColumn="0" w:lastRow="0" w:noHBand="0" w:noVBand="1" w:val="04A0"/>
-      </w:tblPr>
-      <w:tblGrid>
-        <w:gridCol w:w="4819"/>
-        <w:gridCol w:w="4819"/>
-      </w:tblGrid>
-      <w:tr>
-        <w:tc>
-          <w:tcPr>
-            <w:tcW w:type="dxa" w:w="5102"/>
-          </w:tcPr>
-          <w:p>
-            <w:pPr>
-              <w:jc w:val="left"/>
-            </w:pPr>
-            <w:r>
-              <w:rPr>
-                <w:b/>
-              </w:rPr>
-              <w:t xml:space="preserve">Receiver : </w:t>
-            </w:r>
-            <w:r>
-              <w:t>nan</w:t>
-            </w:r>
-          </w:p>
-        </w:tc>
-        <w:tc>
-          <w:tcPr>
-            <w:tcW w:type="dxa" w:w="5102"/>
-          </w:tcPr>
-          <w:p>
-            <w:pPr>
-              <w:jc w:val="left"/>
-            </w:pPr>
-            <w:r>
-              <w:rPr>
-                <w:rFonts w:ascii="Agency FB" w:hAnsi="Agency FB"/>
-                <w:b/>
-              </w:rPr>
-              <w:t xml:space="preserve">Commodity : </w:t>
-            </w:r>
-            <w:r>
-              <w:rPr>
-                <w:rFonts w:ascii="Agency FB" w:hAnsi="Agency FB"/>
-              </w:rPr>
-              <w:t>Units + Package</w:t>
-            </w:r>
-          </w:p>
-        </w:tc>
-      </w:tr>
-      <w:tr>
-        <w:tc>
-          <w:tcPr>
-            <w:tcW w:type="dxa" w:w="6803"/>
-          </w:tcPr>
-          <w:p>
-            <w:pPr>
-              <w:jc w:val="left"/>
-            </w:pPr>
-            <w:r>
-              <w:rPr>
-                <w:b/>
-              </w:rPr>
-              <w:t xml:space="preserve">Manifested Quantity : </w:t>
-            </w:r>
-            <w:r>
-              <w:t>00 Units + Package</w:t>
-            </w:r>
-          </w:p>
-        </w:tc>
-        <w:tc>
-          <w:tcPr>
-            <w:tcW w:type="dxa" w:w="2835"/>
-          </w:tcPr>
-          <w:p>
-            <w:pPr>
-              <w:jc w:val="left"/>
-            </w:pPr>
-            <w:r>
-              <w:rPr>
-                <w:b/>
-              </w:rPr>
-              <w:t xml:space="preserve">Tonnage : </w:t>
-            </w:r>
-            <w:r>
-              <w:t>35009.82 Mt</w:t>
-            </w:r>
-          </w:p>
-        </w:tc>
-      </w:tr>
-      <w:tr>
-        <w:tc>
-          <w:tcPr>
-            <w:tcW w:type="dxa" w:w="17008"/>
-          </w:tcPr>
-          <w:p>
-            <w:pPr>
-              <w:jc w:val="left"/>
-            </w:pPr>
-            <w:r>
-              <w:rPr>
-                <w:b/>
-              </w:rPr>
-              <w:t xml:space="preserve">Received:    </w:t>
-            </w:r>
-            <w:r>
-              <w:t>Packaging damaged on board</w:t>
-            </w:r>
-          </w:p>
-        </w:tc>
-        <w:tc>
-          <w:tcPr>
-            <w:tcW w:type="dxa" w:w="4819"/>
-          </w:tcPr>
-          <w:p/>
-        </w:tc>
-      </w:tr>
-      <w:tr>
-        <w:tc>
-          <w:tcPr>
-            <w:tcW w:type="dxa" w:w="6803"/>
-          </w:tcPr>
-          <w:p>
-            <w:pPr>
-              <w:jc w:val="left"/>
-            </w:pPr>
-            <w:r>
-              <w:rPr>
-                <w:b/>
-              </w:rPr>
-              <w:t xml:space="preserve">Total Received: </w:t>
-            </w:r>
-            <w:r>
-              <w:t xml:space="preserve"> 00  Units + Package</w:t>
+              <w:t xml:space="preserve"> 00  NAN</w:t>
             </w:r>
           </w:p>
         </w:tc>

</xml_diff>